<commit_message>
Minor changes + doxygen
</commit_message>
<xml_diff>
--- a/documents/Protokoll.docx
+++ b/documents/Protokoll.docx
@@ -107,7 +107,7 @@
           <w:bottom w:val="none" w:sz="0" w:space="0" w:color="000000"/>
           <w:right w:val="none" w:sz="0" w:space="0" w:color="000000"/>
         </w:pBdr>
-        <w:spacing w:before="283" w:after="283"/>
+        <w:spacing w:before="283"/>
         <w:jc w:val="center"/>
         <w:rPr>
           <w:b/>
@@ -134,7 +134,7 @@
           <w:bottom w:val="none" w:sz="0" w:space="0" w:color="000000"/>
           <w:right w:val="none" w:sz="0" w:space="0" w:color="000000"/>
         </w:pBdr>
-        <w:spacing w:before="283" w:after="283"/>
+        <w:spacing w:before="283"/>
         <w:jc w:val="center"/>
         <w:rPr>
           <w:b/>
@@ -151,6 +151,15 @@
           <w:szCs w:val="52"/>
         </w:rPr>
         <w:t>State-Machines</w:t>
+      </w:r>
+      <w:r>
+        <w:rPr>
+          <w:b/>
+          <w:bCs/>
+          <w:sz w:val="52"/>
+          <w:szCs w:val="52"/>
+        </w:rPr>
+        <w:t xml:space="preserve"> mit Interrupts</w:t>
       </w:r>
     </w:p>
     <w:p>
@@ -453,7 +462,21 @@
                 <w:b/>
                 <w:bCs/>
               </w:rPr>
-              <w:t>Beendet am 2. Oktober 2015</w:t>
+              <w:t>Beendet am 2</w:t>
+            </w:r>
+            <w:r>
+              <w:rPr>
+                <w:b/>
+                <w:bCs/>
+              </w:rPr>
+              <w:t>6. Novem</w:t>
+            </w:r>
+            <w:r>
+              <w:rPr>
+                <w:b/>
+                <w:bCs/>
+              </w:rPr>
+              <w:t>ber 2015</w:t>
             </w:r>
           </w:p>
         </w:tc>
@@ -463,9 +486,10 @@
       <w:pPr>
         <w:pStyle w:val="berschrift1"/>
         <w:pageBreakBefore/>
+        <w:spacing w:after="0"/>
       </w:pPr>
       <w:bookmarkStart w:id="0" w:name="__RefHeading___Toc105_1963609346"/>
-      <w:bookmarkStart w:id="1" w:name="_Toc431659021"/>
+      <w:bookmarkStart w:id="1" w:name="_Toc436330595"/>
       <w:bookmarkEnd w:id="0"/>
       <w:r>
         <w:lastRenderedPageBreak/>
@@ -476,7 +500,12 @@
     <w:sdt>
       <w:sdtPr>
         <w:rPr>
-          <w:lang w:val="de-DE"/>
+          <w:rFonts w:ascii="Verdana" w:eastAsia="Droid Sans Fallback" w:hAnsi="Verdana" w:cs="Mangal"/>
+          <w:color w:val="auto"/>
+          <w:kern w:val="1"/>
+          <w:sz w:val="24"/>
+          <w:szCs w:val="24"/>
+          <w:lang w:val="de-DE" w:eastAsia="zh-CN" w:bidi="hi-IN"/>
         </w:rPr>
         <w:id w:val="1181317199"/>
         <w:docPartObj>
@@ -486,14 +515,8 @@
       </w:sdtPr>
       <w:sdtEndPr>
         <w:rPr>
-          <w:rFonts w:ascii="Verdana" w:eastAsia="Droid Sans Fallback" w:hAnsi="Verdana" w:cs="Mangal"/>
           <w:b/>
           <w:bCs/>
-          <w:color w:val="auto"/>
-          <w:kern w:val="1"/>
-          <w:sz w:val="24"/>
-          <w:szCs w:val="24"/>
-          <w:lang w:eastAsia="zh-CN" w:bidi="hi-IN"/>
         </w:rPr>
       </w:sdtEndPr>
       <w:sdtContent>
@@ -506,7 +529,7 @@
           <w:pPr>
             <w:pStyle w:val="Verzeichnis1"/>
             <w:tabs>
-              <w:tab w:val="left" w:pos="440"/>
+              <w:tab w:val="left" w:pos="480"/>
             </w:tabs>
             <w:rPr>
               <w:rFonts w:asciiTheme="minorHAnsi" w:eastAsiaTheme="minorEastAsia" w:hAnsiTheme="minorHAnsi" w:cstheme="minorBidi"/>
@@ -526,7 +549,7 @@
           <w:r>
             <w:fldChar w:fldCharType="separate"/>
           </w:r>
-          <w:hyperlink w:anchor="_Toc431659021" w:history="1">
+          <w:hyperlink w:anchor="_Toc436330595" w:history="1">
             <w:r>
               <w:rPr>
                 <w:rStyle w:val="Hyperlink"/>
@@ -571,7 +594,7 @@
                 <w:noProof/>
                 <w:webHidden/>
               </w:rPr>
-              <w:instrText xml:space="preserve"> PAGEREF _Toc431659021 \h </w:instrText>
+              <w:instrText xml:space="preserve"> PAGEREF _Toc436330595 \h </w:instrText>
             </w:r>
             <w:r>
               <w:rPr>
@@ -606,7 +629,7 @@
           <w:pPr>
             <w:pStyle w:val="Verzeichnis1"/>
             <w:tabs>
-              <w:tab w:val="left" w:pos="440"/>
+              <w:tab w:val="left" w:pos="480"/>
             </w:tabs>
             <w:rPr>
               <w:rFonts w:asciiTheme="minorHAnsi" w:eastAsiaTheme="minorEastAsia" w:hAnsiTheme="minorHAnsi" w:cstheme="minorBidi"/>
@@ -617,7 +640,7 @@
               <w:lang w:eastAsia="de-AT" w:bidi="ar-SA"/>
             </w:rPr>
           </w:pPr>
-          <w:hyperlink w:anchor="_Toc431659022" w:history="1">
+          <w:hyperlink w:anchor="_Toc436330596" w:history="1">
             <w:r>
               <w:rPr>
                 <w:rStyle w:val="Hyperlink"/>
@@ -662,7 +685,7 @@
                 <w:noProof/>
                 <w:webHidden/>
               </w:rPr>
-              <w:instrText xml:space="preserve"> PAGEREF _Toc431659022 \h </w:instrText>
+              <w:instrText xml:space="preserve"> PAGEREF _Toc436330596 \h </w:instrText>
             </w:r>
             <w:r>
               <w:rPr>
@@ -708,7 +731,7 @@
               <w:lang w:eastAsia="de-AT" w:bidi="ar-SA"/>
             </w:rPr>
           </w:pPr>
-          <w:hyperlink w:anchor="_Toc431659023" w:history="1">
+          <w:hyperlink w:anchor="_Toc436330597" w:history="1">
             <w:r>
               <w:rPr>
                 <w:rStyle w:val="Hyperlink"/>
@@ -753,7 +776,7 @@
                 <w:noProof/>
                 <w:webHidden/>
               </w:rPr>
-              <w:instrText xml:space="preserve"> PAGEREF _Toc431659023 \h </w:instrText>
+              <w:instrText xml:space="preserve"> PAGEREF _Toc436330597 \h </w:instrText>
             </w:r>
             <w:r>
               <w:rPr>
@@ -799,7 +822,7 @@
               <w:lang w:eastAsia="de-AT" w:bidi="ar-SA"/>
             </w:rPr>
           </w:pPr>
-          <w:hyperlink w:anchor="_Toc431659024" w:history="1">
+          <w:hyperlink w:anchor="_Toc436330598" w:history="1">
             <w:r>
               <w:rPr>
                 <w:rStyle w:val="Hyperlink"/>
@@ -844,7 +867,7 @@
                 <w:noProof/>
                 <w:webHidden/>
               </w:rPr>
-              <w:instrText xml:space="preserve"> PAGEREF _Toc431659024 \h </w:instrText>
+              <w:instrText xml:space="preserve"> PAGEREF _Toc436330598 \h </w:instrText>
             </w:r>
             <w:r>
               <w:rPr>
@@ -865,347 +888,6 @@
                 <w:webHidden/>
               </w:rPr>
               <w:t>3</w:t>
-            </w:r>
-            <w:r>
-              <w:rPr>
-                <w:noProof/>
-                <w:webHidden/>
-              </w:rPr>
-              <w:fldChar w:fldCharType="end"/>
-            </w:r>
-          </w:hyperlink>
-        </w:p>
-        <w:p>
-          <w:pPr>
-            <w:pStyle w:val="Verzeichnis3"/>
-            <w:tabs>
-              <w:tab w:val="right" w:leader="dot" w:pos="9628"/>
-            </w:tabs>
-            <w:rPr>
-              <w:noProof/>
-            </w:rPr>
-          </w:pPr>
-          <w:hyperlink w:anchor="_Toc431659025" w:history="1">
-            <w:r>
-              <w:rPr>
-                <w:rStyle w:val="Hyperlink"/>
-                <w:noProof/>
-              </w:rPr>
-              <w:t>State-Centric State Machine</w:t>
-            </w:r>
-            <w:r>
-              <w:rPr>
-                <w:noProof/>
-                <w:webHidden/>
-              </w:rPr>
-              <w:tab/>
-            </w:r>
-            <w:r>
-              <w:rPr>
-                <w:noProof/>
-                <w:webHidden/>
-              </w:rPr>
-              <w:fldChar w:fldCharType="begin"/>
-            </w:r>
-            <w:r>
-              <w:rPr>
-                <w:noProof/>
-                <w:webHidden/>
-              </w:rPr>
-              <w:instrText xml:space="preserve"> PAGEREF _Toc431659025 \h </w:instrText>
-            </w:r>
-            <w:r>
-              <w:rPr>
-                <w:noProof/>
-                <w:webHidden/>
-              </w:rPr>
-            </w:r>
-            <w:r>
-              <w:rPr>
-                <w:noProof/>
-                <w:webHidden/>
-              </w:rPr>
-              <w:fldChar w:fldCharType="separate"/>
-            </w:r>
-            <w:r>
-              <w:rPr>
-                <w:noProof/>
-                <w:webHidden/>
-              </w:rPr>
-              <w:t>3</w:t>
-            </w:r>
-            <w:r>
-              <w:rPr>
-                <w:noProof/>
-                <w:webHidden/>
-              </w:rPr>
-              <w:fldChar w:fldCharType="end"/>
-            </w:r>
-          </w:hyperlink>
-        </w:p>
-        <w:p>
-          <w:pPr>
-            <w:pStyle w:val="Verzeichnis3"/>
-            <w:tabs>
-              <w:tab w:val="right" w:leader="dot" w:pos="9628"/>
-            </w:tabs>
-            <w:rPr>
-              <w:noProof/>
-            </w:rPr>
-          </w:pPr>
-          <w:hyperlink w:anchor="_Toc431659026" w:history="1">
-            <w:r>
-              <w:rPr>
-                <w:rStyle w:val="Hyperlink"/>
-                <w:noProof/>
-                <w:lang w:val="en-US"/>
-              </w:rPr>
-              <w:t>State-Centric State Machine with hidden Transitions</w:t>
-            </w:r>
-            <w:r>
-              <w:rPr>
-                <w:noProof/>
-                <w:webHidden/>
-              </w:rPr>
-              <w:tab/>
-            </w:r>
-            <w:r>
-              <w:rPr>
-                <w:noProof/>
-                <w:webHidden/>
-              </w:rPr>
-              <w:fldChar w:fldCharType="begin"/>
-            </w:r>
-            <w:r>
-              <w:rPr>
-                <w:noProof/>
-                <w:webHidden/>
-              </w:rPr>
-              <w:instrText xml:space="preserve"> PAGEREF _Toc431659026 \h </w:instrText>
-            </w:r>
-            <w:r>
-              <w:rPr>
-                <w:noProof/>
-                <w:webHidden/>
-              </w:rPr>
-            </w:r>
-            <w:r>
-              <w:rPr>
-                <w:noProof/>
-                <w:webHidden/>
-              </w:rPr>
-              <w:fldChar w:fldCharType="separate"/>
-            </w:r>
-            <w:r>
-              <w:rPr>
-                <w:noProof/>
-                <w:webHidden/>
-              </w:rPr>
-              <w:t>4</w:t>
-            </w:r>
-            <w:r>
-              <w:rPr>
-                <w:noProof/>
-                <w:webHidden/>
-              </w:rPr>
-              <w:fldChar w:fldCharType="end"/>
-            </w:r>
-          </w:hyperlink>
-        </w:p>
-        <w:p>
-          <w:pPr>
-            <w:pStyle w:val="Verzeichnis3"/>
-            <w:tabs>
-              <w:tab w:val="right" w:leader="dot" w:pos="9628"/>
-            </w:tabs>
-            <w:rPr>
-              <w:noProof/>
-            </w:rPr>
-          </w:pPr>
-          <w:hyperlink w:anchor="_Toc431659027" w:history="1">
-            <w:r>
-              <w:rPr>
-                <w:rStyle w:val="Hyperlink"/>
-                <w:noProof/>
-              </w:rPr>
-              <w:t>Event-Centric State Machine</w:t>
-            </w:r>
-            <w:r>
-              <w:rPr>
-                <w:noProof/>
-                <w:webHidden/>
-              </w:rPr>
-              <w:tab/>
-            </w:r>
-            <w:r>
-              <w:rPr>
-                <w:noProof/>
-                <w:webHidden/>
-              </w:rPr>
-              <w:fldChar w:fldCharType="begin"/>
-            </w:r>
-            <w:r>
-              <w:rPr>
-                <w:noProof/>
-                <w:webHidden/>
-              </w:rPr>
-              <w:instrText xml:space="preserve"> PAGEREF _Toc431659027 \h </w:instrText>
-            </w:r>
-            <w:r>
-              <w:rPr>
-                <w:noProof/>
-                <w:webHidden/>
-              </w:rPr>
-            </w:r>
-            <w:r>
-              <w:rPr>
-                <w:noProof/>
-                <w:webHidden/>
-              </w:rPr>
-              <w:fldChar w:fldCharType="separate"/>
-            </w:r>
-            <w:r>
-              <w:rPr>
-                <w:noProof/>
-                <w:webHidden/>
-              </w:rPr>
-              <w:t>4</w:t>
-            </w:r>
-            <w:r>
-              <w:rPr>
-                <w:noProof/>
-                <w:webHidden/>
-              </w:rPr>
-              <w:fldChar w:fldCharType="end"/>
-            </w:r>
-          </w:hyperlink>
-        </w:p>
-        <w:p>
-          <w:pPr>
-            <w:pStyle w:val="Verzeichnis3"/>
-            <w:tabs>
-              <w:tab w:val="right" w:leader="dot" w:pos="9628"/>
-            </w:tabs>
-            <w:rPr>
-              <w:noProof/>
-            </w:rPr>
-          </w:pPr>
-          <w:hyperlink w:anchor="_Toc431659028" w:history="1">
-            <w:r>
-              <w:rPr>
-                <w:rStyle w:val="Hyperlink"/>
-                <w:noProof/>
-              </w:rPr>
-              <w:t>State-Pattern State Machine</w:t>
-            </w:r>
-            <w:r>
-              <w:rPr>
-                <w:noProof/>
-                <w:webHidden/>
-              </w:rPr>
-              <w:tab/>
-            </w:r>
-            <w:r>
-              <w:rPr>
-                <w:noProof/>
-                <w:webHidden/>
-              </w:rPr>
-              <w:fldChar w:fldCharType="begin"/>
-            </w:r>
-            <w:r>
-              <w:rPr>
-                <w:noProof/>
-                <w:webHidden/>
-              </w:rPr>
-              <w:instrText xml:space="preserve"> PAGEREF _Toc431659028 \h </w:instrText>
-            </w:r>
-            <w:r>
-              <w:rPr>
-                <w:noProof/>
-                <w:webHidden/>
-              </w:rPr>
-            </w:r>
-            <w:r>
-              <w:rPr>
-                <w:noProof/>
-                <w:webHidden/>
-              </w:rPr>
-              <w:fldChar w:fldCharType="separate"/>
-            </w:r>
-            <w:r>
-              <w:rPr>
-                <w:noProof/>
-                <w:webHidden/>
-              </w:rPr>
-              <w:t>5</w:t>
-            </w:r>
-            <w:r>
-              <w:rPr>
-                <w:noProof/>
-                <w:webHidden/>
-              </w:rPr>
-              <w:fldChar w:fldCharType="end"/>
-            </w:r>
-          </w:hyperlink>
-        </w:p>
-        <w:p>
-          <w:pPr>
-            <w:pStyle w:val="Verzeichnis3"/>
-            <w:tabs>
-              <w:tab w:val="right" w:leader="dot" w:pos="9628"/>
-            </w:tabs>
-            <w:rPr>
-              <w:noProof/>
-            </w:rPr>
-          </w:pPr>
-          <w:hyperlink w:anchor="_Toc431659029" w:history="1">
-            <w:r>
-              <w:rPr>
-                <w:rStyle w:val="Hyperlink"/>
-                <w:noProof/>
-              </w:rPr>
-              <w:t>Table-Driven State Machine</w:t>
-            </w:r>
-            <w:r>
-              <w:rPr>
-                <w:noProof/>
-                <w:webHidden/>
-              </w:rPr>
-              <w:tab/>
-            </w:r>
-            <w:r>
-              <w:rPr>
-                <w:noProof/>
-                <w:webHidden/>
-              </w:rPr>
-              <w:fldChar w:fldCharType="begin"/>
-            </w:r>
-            <w:r>
-              <w:rPr>
-                <w:noProof/>
-                <w:webHidden/>
-              </w:rPr>
-              <w:instrText xml:space="preserve"> PAGEREF _Toc431659029 \h </w:instrText>
-            </w:r>
-            <w:r>
-              <w:rPr>
-                <w:noProof/>
-                <w:webHidden/>
-              </w:rPr>
-            </w:r>
-            <w:r>
-              <w:rPr>
-                <w:noProof/>
-                <w:webHidden/>
-              </w:rPr>
-              <w:fldChar w:fldCharType="separate"/>
-            </w:r>
-            <w:r>
-              <w:rPr>
-                <w:noProof/>
-                <w:webHidden/>
-              </w:rPr>
-              <w:t>7</w:t>
             </w:r>
             <w:r>
               <w:rPr>
@@ -1231,7 +913,7 @@
               <w:lang w:eastAsia="de-AT" w:bidi="ar-SA"/>
             </w:rPr>
           </w:pPr>
-          <w:hyperlink w:anchor="_Toc431659030" w:history="1">
+          <w:hyperlink w:anchor="_Toc436330599" w:history="1">
             <w:r>
               <w:rPr>
                 <w:rStyle w:val="Hyperlink"/>
@@ -1276,7 +958,7 @@
                 <w:noProof/>
                 <w:webHidden/>
               </w:rPr>
-              <w:instrText xml:space="preserve"> PAGEREF _Toc431659030 \h </w:instrText>
+              <w:instrText xml:space="preserve"> PAGEREF _Toc436330599 \h </w:instrText>
             </w:r>
             <w:r>
               <w:rPr>
@@ -1296,7 +978,7 @@
                 <w:noProof/>
                 <w:webHidden/>
               </w:rPr>
-              <w:t>8</w:t>
+              <w:t>3</w:t>
             </w:r>
             <w:r>
               <w:rPr>
@@ -1322,7 +1004,7 @@
               <w:lang w:eastAsia="de-AT" w:bidi="ar-SA"/>
             </w:rPr>
           </w:pPr>
-          <w:hyperlink w:anchor="_Toc431659031" w:history="1">
+          <w:hyperlink w:anchor="_Toc436330600" w:history="1">
             <w:r>
               <w:rPr>
                 <w:rStyle w:val="Hyperlink"/>
@@ -1367,7 +1049,7 @@
                 <w:noProof/>
                 <w:webHidden/>
               </w:rPr>
-              <w:instrText xml:space="preserve"> PAGEREF _Toc431659031 \h </w:instrText>
+              <w:instrText xml:space="preserve"> PAGEREF _Toc436330600 \h </w:instrText>
             </w:r>
             <w:r>
               <w:rPr>
@@ -1387,7 +1069,7 @@
                 <w:noProof/>
                 <w:webHidden/>
               </w:rPr>
-              <w:t>9</w:t>
+              <w:t>4</w:t>
             </w:r>
             <w:r>
               <w:rPr>
@@ -1413,7 +1095,7 @@
               <w:lang w:eastAsia="de-AT" w:bidi="ar-SA"/>
             </w:rPr>
           </w:pPr>
-          <w:hyperlink w:anchor="_Toc431659032" w:history="1">
+          <w:hyperlink w:anchor="_Toc436330601" w:history="1">
             <w:r>
               <w:rPr>
                 <w:rStyle w:val="Hyperlink"/>
@@ -1458,7 +1140,7 @@
                 <w:noProof/>
                 <w:webHidden/>
               </w:rPr>
-              <w:instrText xml:space="preserve"> PAGEREF _Toc431659032 \h </w:instrText>
+              <w:instrText xml:space="preserve"> PAGEREF _Toc436330601 \h </w:instrText>
             </w:r>
             <w:r>
               <w:rPr>
@@ -1478,7 +1160,7 @@
                 <w:noProof/>
                 <w:webHidden/>
               </w:rPr>
-              <w:t>9</w:t>
+              <w:t>4</w:t>
             </w:r>
             <w:r>
               <w:rPr>
@@ -1504,7 +1186,7 @@
               <w:lang w:eastAsia="de-AT" w:bidi="ar-SA"/>
             </w:rPr>
           </w:pPr>
-          <w:hyperlink w:anchor="_Toc431659033" w:history="1">
+          <w:hyperlink w:anchor="_Toc436330602" w:history="1">
             <w:r>
               <w:rPr>
                 <w:rStyle w:val="Hyperlink"/>
@@ -1528,7 +1210,7 @@
                 <w:rStyle w:val="Hyperlink"/>
                 <w:noProof/>
               </w:rPr>
-              <w:t>Projekterstellung</w:t>
+              <w:t>Timer Interrupts</w:t>
             </w:r>
             <w:r>
               <w:rPr>
@@ -1549,7 +1231,7 @@
                 <w:noProof/>
                 <w:webHidden/>
               </w:rPr>
-              <w:instrText xml:space="preserve"> PAGEREF _Toc431659033 \h </w:instrText>
+              <w:instrText xml:space="preserve"> PAGEREF _Toc436330602 \h </w:instrText>
             </w:r>
             <w:r>
               <w:rPr>
@@ -1569,7 +1251,7 @@
                 <w:noProof/>
                 <w:webHidden/>
               </w:rPr>
-              <w:t>9</w:t>
+              <w:t>4</w:t>
             </w:r>
             <w:r>
               <w:rPr>
@@ -1595,7 +1277,7 @@
               <w:lang w:eastAsia="de-AT" w:bidi="ar-SA"/>
             </w:rPr>
           </w:pPr>
-          <w:hyperlink w:anchor="_Toc431659034" w:history="1">
+          <w:hyperlink w:anchor="_Toc436330603" w:history="1">
             <w:r>
               <w:rPr>
                 <w:rStyle w:val="Hyperlink"/>
@@ -1619,7 +1301,7 @@
                 <w:rStyle w:val="Hyperlink"/>
                 <w:noProof/>
               </w:rPr>
-              <w:t>Erstellen eines Header Files</w:t>
+              <w:t>External Interrupts</w:t>
             </w:r>
             <w:r>
               <w:rPr>
@@ -1640,7 +1322,7 @@
                 <w:noProof/>
                 <w:webHidden/>
               </w:rPr>
-              <w:instrText xml:space="preserve"> PAGEREF _Toc431659034 \h </w:instrText>
+              <w:instrText xml:space="preserve"> PAGEREF _Toc436330603 \h </w:instrText>
             </w:r>
             <w:r>
               <w:rPr>
@@ -1660,7 +1342,7 @@
                 <w:noProof/>
                 <w:webHidden/>
               </w:rPr>
-              <w:t>9</w:t>
+              <w:t>4</w:t>
             </w:r>
             <w:r>
               <w:rPr>
@@ -1686,7 +1368,7 @@
               <w:lang w:eastAsia="de-AT" w:bidi="ar-SA"/>
             </w:rPr>
           </w:pPr>
-          <w:hyperlink w:anchor="_Toc431659035" w:history="1">
+          <w:hyperlink w:anchor="_Toc436330604" w:history="1">
             <w:r>
               <w:rPr>
                 <w:rStyle w:val="Hyperlink"/>
@@ -1710,7 +1392,7 @@
                 <w:rStyle w:val="Hyperlink"/>
                 <w:noProof/>
               </w:rPr>
-              <w:t>Erstellen der LED Funktionen</w:t>
+              <w:t>Dokumentieren mit Doxygen</w:t>
             </w:r>
             <w:r>
               <w:rPr>
@@ -1731,7 +1413,7 @@
                 <w:noProof/>
                 <w:webHidden/>
               </w:rPr>
-              <w:instrText xml:space="preserve"> PAGEREF _Toc431659035 \h </w:instrText>
+              <w:instrText xml:space="preserve"> PAGEREF _Toc436330604 \h </w:instrText>
             </w:r>
             <w:r>
               <w:rPr>
@@ -1751,189 +1433,7 @@
                 <w:noProof/>
                 <w:webHidden/>
               </w:rPr>
-              <w:t>9</w:t>
-            </w:r>
-            <w:r>
-              <w:rPr>
-                <w:noProof/>
-                <w:webHidden/>
-              </w:rPr>
-              <w:fldChar w:fldCharType="end"/>
-            </w:r>
-          </w:hyperlink>
-        </w:p>
-        <w:p>
-          <w:pPr>
-            <w:pStyle w:val="Verzeichnis2"/>
-            <w:tabs>
-              <w:tab w:val="left" w:pos="1100"/>
-            </w:tabs>
-            <w:rPr>
-              <w:rFonts w:asciiTheme="minorHAnsi" w:eastAsiaTheme="minorEastAsia" w:hAnsiTheme="minorHAnsi" w:cstheme="minorBidi"/>
-              <w:noProof/>
-              <w:kern w:val="0"/>
-              <w:sz w:val="22"/>
-              <w:szCs w:val="22"/>
-              <w:lang w:eastAsia="de-AT" w:bidi="ar-SA"/>
-            </w:rPr>
-          </w:pPr>
-          <w:hyperlink w:anchor="_Toc431659036" w:history="1">
-            <w:r>
-              <w:rPr>
-                <w:rStyle w:val="Hyperlink"/>
-                <w:noProof/>
-              </w:rPr>
-              <w:t>3.5</w:t>
-            </w:r>
-            <w:r>
-              <w:rPr>
-                <w:rFonts w:asciiTheme="minorHAnsi" w:eastAsiaTheme="minorEastAsia" w:hAnsiTheme="minorHAnsi" w:cstheme="minorBidi"/>
-                <w:noProof/>
-                <w:kern w:val="0"/>
-                <w:sz w:val="22"/>
-                <w:szCs w:val="22"/>
-                <w:lang w:eastAsia="de-AT" w:bidi="ar-SA"/>
-              </w:rPr>
-              <w:tab/>
-            </w:r>
-            <w:r>
-              <w:rPr>
-                <w:rStyle w:val="Hyperlink"/>
-                <w:noProof/>
-              </w:rPr>
-              <w:t>Umsetzen der State Machines</w:t>
-            </w:r>
-            <w:r>
-              <w:rPr>
-                <w:noProof/>
-                <w:webHidden/>
-              </w:rPr>
-              <w:tab/>
-            </w:r>
-            <w:r>
-              <w:rPr>
-                <w:noProof/>
-                <w:webHidden/>
-              </w:rPr>
-              <w:fldChar w:fldCharType="begin"/>
-            </w:r>
-            <w:r>
-              <w:rPr>
-                <w:noProof/>
-                <w:webHidden/>
-              </w:rPr>
-              <w:instrText xml:space="preserve"> PAGEREF _Toc431659036 \h </w:instrText>
-            </w:r>
-            <w:r>
-              <w:rPr>
-                <w:noProof/>
-                <w:webHidden/>
-              </w:rPr>
-            </w:r>
-            <w:r>
-              <w:rPr>
-                <w:noProof/>
-                <w:webHidden/>
-              </w:rPr>
-              <w:fldChar w:fldCharType="separate"/>
-            </w:r>
-            <w:r>
-              <w:rPr>
-                <w:noProof/>
-                <w:webHidden/>
-              </w:rPr>
-              <w:t>10</w:t>
-            </w:r>
-            <w:r>
-              <w:rPr>
-                <w:noProof/>
-                <w:webHidden/>
-              </w:rPr>
-              <w:fldChar w:fldCharType="end"/>
-            </w:r>
-          </w:hyperlink>
-        </w:p>
-        <w:p>
-          <w:pPr>
-            <w:pStyle w:val="Verzeichnis2"/>
-            <w:tabs>
-              <w:tab w:val="left" w:pos="1100"/>
-            </w:tabs>
-            <w:rPr>
-              <w:rFonts w:asciiTheme="minorHAnsi" w:eastAsiaTheme="minorEastAsia" w:hAnsiTheme="minorHAnsi" w:cstheme="minorBidi"/>
-              <w:noProof/>
-              <w:kern w:val="0"/>
-              <w:sz w:val="22"/>
-              <w:szCs w:val="22"/>
-              <w:lang w:eastAsia="de-AT" w:bidi="ar-SA"/>
-            </w:rPr>
-          </w:pPr>
-          <w:hyperlink w:anchor="_Toc431659037" w:history="1">
-            <w:r>
-              <w:rPr>
-                <w:rStyle w:val="Hyperlink"/>
-                <w:noProof/>
-              </w:rPr>
-              <w:t>3.6</w:t>
-            </w:r>
-            <w:r>
-              <w:rPr>
-                <w:rFonts w:asciiTheme="minorHAnsi" w:eastAsiaTheme="minorEastAsia" w:hAnsiTheme="minorHAnsi" w:cstheme="minorBidi"/>
-                <w:noProof/>
-                <w:kern w:val="0"/>
-                <w:sz w:val="22"/>
-                <w:szCs w:val="22"/>
-                <w:lang w:eastAsia="de-AT" w:bidi="ar-SA"/>
-              </w:rPr>
-              <w:tab/>
-            </w:r>
-            <w:r>
-              <w:rPr>
-                <w:rStyle w:val="Hyperlink"/>
-                <w:noProof/>
-              </w:rPr>
-              <w:t>Aufrufen in der Main Methode</w:t>
-            </w:r>
-            <w:r>
-              <w:rPr>
-                <w:noProof/>
-                <w:webHidden/>
-              </w:rPr>
-              <w:tab/>
-            </w:r>
-            <w:r>
-              <w:rPr>
-                <w:noProof/>
-                <w:webHidden/>
-              </w:rPr>
-              <w:fldChar w:fldCharType="begin"/>
-            </w:r>
-            <w:r>
-              <w:rPr>
-                <w:noProof/>
-                <w:webHidden/>
-              </w:rPr>
-              <w:instrText xml:space="preserve"> PAGEREF _Toc431659037 \h </w:instrText>
-            </w:r>
-            <w:r>
-              <w:rPr>
-                <w:noProof/>
-                <w:webHidden/>
-              </w:rPr>
-            </w:r>
-            <w:r>
-              <w:rPr>
-                <w:noProof/>
-                <w:webHidden/>
-              </w:rPr>
-              <w:fldChar w:fldCharType="separate"/>
-            </w:r>
-            <w:r>
-              <w:rPr>
-                <w:noProof/>
-                <w:webHidden/>
-              </w:rPr>
-              <w:t>10</w:t>
+              <w:t>4</w:t>
             </w:r>
             <w:r>
               <w:rPr>
@@ -1959,7 +1459,7 @@
               <w:lang w:eastAsia="de-AT" w:bidi="ar-SA"/>
             </w:rPr>
           </w:pPr>
-          <w:hyperlink w:anchor="_Toc431659038" w:history="1">
+          <w:hyperlink w:anchor="_Toc436330605" w:history="1">
             <w:r>
               <w:rPr>
                 <w:rStyle w:val="Hyperlink"/>
@@ -2004,7 +1504,7 @@
                 <w:noProof/>
                 <w:webHidden/>
               </w:rPr>
-              <w:instrText xml:space="preserve"> PAGEREF _Toc431659038 \h </w:instrText>
+              <w:instrText xml:space="preserve"> PAGEREF _Toc436330605 \h </w:instrText>
             </w:r>
             <w:r>
               <w:rPr>
@@ -2024,7 +1524,7 @@
                 <w:noProof/>
                 <w:webHidden/>
               </w:rPr>
-              <w:t>11</w:t>
+              <w:t>5</w:t>
             </w:r>
             <w:r>
               <w:rPr>
@@ -2050,6 +1550,7 @@
     <w:p>
       <w:pPr>
         <w:pStyle w:val="Textkrper"/>
+        <w:spacing w:after="0"/>
       </w:pPr>
     </w:p>
     <w:p>
@@ -2074,8 +1575,9 @@
       <w:pPr>
         <w:pStyle w:val="berschrift1"/>
         <w:pageBreakBefore/>
-      </w:pPr>
-      <w:bookmarkStart w:id="3" w:name="_Toc431659022"/>
+        <w:spacing w:after="0"/>
+      </w:pPr>
+      <w:bookmarkStart w:id="3" w:name="_Toc436330596"/>
       <w:r>
         <w:lastRenderedPageBreak/>
         <w:t>Einführung</w:t>
@@ -2084,10 +1586,17 @@
     </w:p>
     <w:p>
       <w:pPr>
+        <w:pStyle w:val="Textkrper"/>
+        <w:spacing w:after="0"/>
+      </w:pPr>
+    </w:p>
+    <w:p>
+      <w:pPr>
         <w:pStyle w:val="berschrift2"/>
+        <w:spacing w:after="0"/>
       </w:pPr>
       <w:bookmarkStart w:id="4" w:name="__RefHeading___Toc107_1963609346"/>
-      <w:bookmarkStart w:id="5" w:name="_Toc431659023"/>
+      <w:bookmarkStart w:id="5" w:name="_Toc436330597"/>
       <w:bookmarkEnd w:id="4"/>
       <w:r>
         <w:t>Ziele</w:t>
@@ -2097,198 +1606,55 @@
     <w:p>
       <w:pPr>
         <w:pStyle w:val="Textkrper"/>
+        <w:spacing w:after="0"/>
+      </w:pPr>
+    </w:p>
+    <w:p>
+      <w:pPr>
+        <w:pStyle w:val="Textkrper"/>
+        <w:spacing w:after="0"/>
       </w:pPr>
       <w:r>
         <w:t>Umsetzung der State Machines in Form einer Ampel auf einem STM32F3</w:t>
       </w:r>
+      <w:r>
+        <w:t>.</w:t>
+      </w:r>
+    </w:p>
+    <w:p>
+      <w:pPr>
+        <w:pStyle w:val="Textkrper"/>
+        <w:spacing w:after="0"/>
+      </w:pPr>
+      <w:r>
+        <w:t>Per Buttonklick soll zwischen Tag- und Nachtschaltung gewechselt werden können.</w:t>
+      </w:r>
     </w:p>
     <w:p>
       <w:pPr>
         <w:pStyle w:val="berschrift2"/>
+        <w:spacing w:after="0"/>
       </w:pPr>
       <w:bookmarkStart w:id="6" w:name="__RefHeading___Toc109_1963609346"/>
-      <w:bookmarkStart w:id="7" w:name="_Toc431659024"/>
+      <w:bookmarkStart w:id="7" w:name="_Toc436330598"/>
       <w:bookmarkEnd w:id="6"/>
       <w:r>
         <w:t>Voraussetzungen</w:t>
       </w:r>
       <w:bookmarkEnd w:id="7"/>
     </w:p>
-    <w:p>
-      <w:r>
-        <w:t xml:space="preserve">Die notwendigen Informationen für die Laborübung können im Skriptum von </w:t>
+    <w:p/>
+    <w:p>
+      <w:r>
+        <w:t xml:space="preserve">Das Gerüst der vorherigen Übung kann übernommen werden. Ein Buttonklick soll per Interrupt den Modus wechseln. Außerdem, sollen die Methoden durch </w:t>
       </w:r>
       <w:proofErr w:type="spellStart"/>
       <w:r>
-        <w:t>Elicia</w:t>
+        <w:t>Timerinterrups</w:t>
       </w:r>
       <w:proofErr w:type="spellEnd"/>
       <w:r>
-        <w:t xml:space="preserve"> White „Making Embedded Systems“ im Kapitel 5 nachgelesen werden.</w:t>
-      </w:r>
-    </w:p>
-    <w:p>
-      <w:r>
-        <w:t>Dort werden die unterschiedlichen State-Machines ausführlich beschrieben. Bevor die Aufgabe begonnen wird, sollten jedoch die Vor- und Nachteile dieser definiert werden.</w:t>
-      </w:r>
-    </w:p>
-    <w:p/>
-    <w:p>
-      <w:pPr>
-        <w:pStyle w:val="berschrift3"/>
-      </w:pPr>
-      <w:bookmarkStart w:id="8" w:name="_Toc431659025"/>
-      <w:r>
-        <w:t>State-</w:t>
-      </w:r>
-      <w:proofErr w:type="spellStart"/>
-      <w:r>
-        <w:t>Centric</w:t>
-      </w:r>
-      <w:proofErr w:type="spellEnd"/>
-      <w:r>
-        <w:t xml:space="preserve"> State </w:t>
-      </w:r>
-      <w:proofErr w:type="spellStart"/>
-      <w:r>
-        <w:t>Machine</w:t>
-      </w:r>
-      <w:bookmarkEnd w:id="8"/>
-      <w:proofErr w:type="spellEnd"/>
-    </w:p>
-    <w:p/>
-    <w:p>
-      <w:r>
-        <w:t xml:space="preserve">In einem Switch-Case Konstrukt wird der derzeitige Status der Ampel abgefragt (Rot, Gelb, …). Wenn </w:t>
-      </w:r>
-      <w:proofErr w:type="gramStart"/>
-      <w:r>
-        <w:t>das</w:t>
-      </w:r>
-      <w:proofErr w:type="gramEnd"/>
-      <w:r>
-        <w:t xml:space="preserve"> zugehörige Event stimmt, nimmt die Ampel den nächsten Status an.</w:t>
-      </w:r>
-    </w:p>
-    <w:p/>
-    <w:p>
-      <w:pPr>
-        <w:pStyle w:val="berschrift4"/>
-      </w:pPr>
-      <w:r>
-        <w:t>Vorteile</w:t>
-      </w:r>
-    </w:p>
-    <w:p/>
-    <w:p>
-      <w:pPr>
-        <w:pStyle w:val="Listenabsatz"/>
-        <w:numPr>
-          <w:ilvl w:val="0"/>
-          <w:numId w:val="3"/>
-        </w:numPr>
-        <w:rPr>
-          <w:rFonts w:ascii="Arial" w:hAnsi="Arial" w:cs="Arial"/>
-          <w:sz w:val="24"/>
-          <w:szCs w:val="24"/>
-          <w:lang w:val="de-AT"/>
-        </w:rPr>
-      </w:pPr>
-      <w:r>
-        <w:rPr>
-          <w:rFonts w:ascii="Arial" w:hAnsi="Arial" w:cs="Arial"/>
-          <w:sz w:val="24"/>
-          <w:szCs w:val="24"/>
-          <w:lang w:val="de-AT"/>
-        </w:rPr>
-        <w:t>Relativ einfach zu Verstehen und umzusetzen</w:t>
-      </w:r>
-    </w:p>
-    <w:p>
-      <w:pPr>
-        <w:pStyle w:val="berschrift4"/>
-      </w:pPr>
-      <w:r>
-        <w:t>Nachteile</w:t>
-      </w:r>
-    </w:p>
-    <w:p>
-      <w:pPr>
-        <w:rPr>
-          <w:rFonts w:ascii="Arial" w:hAnsi="Arial" w:cs="Arial"/>
-        </w:rPr>
-      </w:pPr>
-    </w:p>
-    <w:p>
-      <w:pPr>
-        <w:pStyle w:val="Listenabsatz"/>
-        <w:numPr>
-          <w:ilvl w:val="0"/>
-          <w:numId w:val="3"/>
-        </w:numPr>
-        <w:rPr>
-          <w:rFonts w:ascii="Arial" w:hAnsi="Arial" w:cs="Arial"/>
-          <w:sz w:val="24"/>
-          <w:szCs w:val="24"/>
-          <w:lang w:val="de-AT"/>
-        </w:rPr>
-      </w:pPr>
-      <w:r>
-        <w:rPr>
-          <w:rFonts w:ascii="Arial" w:hAnsi="Arial" w:cs="Arial"/>
-          <w:sz w:val="24"/>
-          <w:szCs w:val="24"/>
-          <w:lang w:val="de-AT"/>
-        </w:rPr>
-        <w:t>Komplett statisch</w:t>
-      </w:r>
-    </w:p>
-    <w:p>
-      <w:pPr>
-        <w:pStyle w:val="Listenabsatz"/>
-        <w:numPr>
-          <w:ilvl w:val="0"/>
-          <w:numId w:val="3"/>
-        </w:numPr>
-        <w:rPr>
-          <w:rFonts w:ascii="Arial" w:hAnsi="Arial" w:cs="Arial"/>
-          <w:sz w:val="24"/>
-          <w:szCs w:val="24"/>
-          <w:lang w:val="de-AT"/>
-        </w:rPr>
-      </w:pPr>
-      <w:r>
-        <w:rPr>
-          <w:rFonts w:ascii="Arial" w:hAnsi="Arial" w:cs="Arial"/>
-          <w:sz w:val="24"/>
-          <w:szCs w:val="24"/>
-          <w:lang w:val="de-AT"/>
-        </w:rPr>
-        <w:t>Jeder Zustand muss über die anderen Bescheid wissen</w:t>
-      </w:r>
-    </w:p>
-    <w:p>
-      <w:pPr>
-        <w:pStyle w:val="Listenabsatz"/>
-        <w:numPr>
-          <w:ilvl w:val="0"/>
-          <w:numId w:val="3"/>
-        </w:numPr>
-        <w:rPr>
-          <w:rFonts w:ascii="Arial" w:hAnsi="Arial" w:cs="Arial"/>
-          <w:sz w:val="24"/>
-          <w:szCs w:val="24"/>
-          <w:lang w:val="de-AT"/>
-        </w:rPr>
-      </w:pPr>
-      <w:r>
-        <w:rPr>
-          <w:rFonts w:ascii="Arial" w:hAnsi="Arial" w:cs="Arial"/>
-          <w:sz w:val="24"/>
-          <w:szCs w:val="24"/>
-          <w:lang w:val="de-AT"/>
-        </w:rPr>
-        <w:t>Switch Konstrukt wird sehr verschachtelt wenn viele Zustände vorhanden sind</w:t>
+        <w:t xml:space="preserve"> abgewickelt werden.</w:t>
       </w:r>
     </w:p>
     <w:p>
@@ -2296,1033 +1662,64 @@
         <w:widowControl/>
         <w:suppressAutoHyphens w:val="0"/>
       </w:pPr>
-      <w:r>
-        <w:br w:type="page"/>
-      </w:r>
-    </w:p>
-    <w:p>
-      <w:pPr>
-        <w:pStyle w:val="berschrift3"/>
+    </w:p>
+    <w:p>
+      <w:pPr>
+        <w:pStyle w:val="berschrift2"/>
+        <w:spacing w:after="0"/>
+      </w:pPr>
+      <w:bookmarkStart w:id="8" w:name="__RefHeading___Toc111_1963609346"/>
+      <w:bookmarkStart w:id="9" w:name="_Toc436330599"/>
+      <w:bookmarkEnd w:id="8"/>
+      <w:r>
+        <w:t>Aufgabenstellung</w:t>
+      </w:r>
+      <w:bookmarkEnd w:id="9"/>
+    </w:p>
+    <w:p>
+      <w:pPr>
         <w:rPr>
           <w:lang w:val="en-US"/>
         </w:rPr>
       </w:pPr>
-      <w:bookmarkStart w:id="9" w:name="_Toc431659026"/>
-      <w:r>
-        <w:rPr>
-          <w:lang w:val="en-US"/>
-        </w:rPr>
-        <w:lastRenderedPageBreak/>
-        <w:t>State-Centric State Machine with hidden Transitions</w:t>
-      </w:r>
-      <w:bookmarkEnd w:id="9"/>
-    </w:p>
-    <w:p>
-      <w:pPr>
-        <w:rPr>
-          <w:lang w:val="en-US"/>
-        </w:rPr>
-      </w:pPr>
-    </w:p>
-    <w:p>
-      <w:r>
-        <w:t>Funktioniert vom Prinzip her wie die State-</w:t>
+    </w:p>
+    <w:p>
+      <w:r>
+        <w:t>Implementiere eine Ampel, welche rein mit Interrupts gesteuert wird:</w:t>
+      </w:r>
+    </w:p>
+    <w:p/>
+    <w:p>
+      <w:r>
+        <w:t>a) Die Ampel möge von rot-orange-grün auf orange-blinken umschalten, wenn der Userbutton gedrückt wird.</w:t>
+      </w:r>
+    </w:p>
+    <w:p/>
+    <w:p>
+      <w:r>
+        <w:t xml:space="preserve">b) Sowohl die rot/orange/grün-Phasen als auch die Phasen des Orange-Blinkens sollen mittels </w:t>
       </w:r>
       <w:proofErr w:type="spellStart"/>
       <w:r>
-        <w:t>Centic</w:t>
+        <w:t>Timerinterrupts</w:t>
       </w:r>
       <w:proofErr w:type="spellEnd"/>
       <w:r>
-        <w:t xml:space="preserve"> Version, verzichtet allerding komplett auf die Abfrage der Events. (z.B. Wenn der Status Rot ist wird er auf Rot-Gelb geändert)</w:t>
+        <w:t xml:space="preserve"> gesteuert werden.</w:t>
       </w:r>
     </w:p>
     <w:p/>
     <w:p>
-      <w:pPr>
-        <w:pStyle w:val="berschrift4"/>
-      </w:pPr>
-      <w:r>
-        <w:t>Vorteile</w:t>
-      </w:r>
-    </w:p>
-    <w:p/>
-    <w:p>
-      <w:pPr>
-        <w:pStyle w:val="Listenabsatz"/>
-        <w:numPr>
-          <w:ilvl w:val="0"/>
-          <w:numId w:val="4"/>
-        </w:numPr>
-        <w:rPr>
-          <w:rFonts w:ascii="Arial" w:hAnsi="Arial" w:cs="Arial"/>
-          <w:sz w:val="24"/>
-          <w:szCs w:val="24"/>
-          <w:lang w:val="de-AT"/>
-        </w:rPr>
-      </w:pPr>
-      <w:r>
-        <w:rPr>
-          <w:rFonts w:ascii="Arial" w:hAnsi="Arial" w:cs="Arial"/>
-          <w:sz w:val="24"/>
-          <w:szCs w:val="24"/>
-          <w:lang w:val="de-AT"/>
-        </w:rPr>
-        <w:t>Vereinfachte Version der State-</w:t>
+      <w:r>
+        <w:t>Das Hauptprogramm besteht dann nur noch aus der Konfiguration des Systems, hernach folgt eine "</w:t>
       </w:r>
       <w:proofErr w:type="spellStart"/>
       <w:r>
-        <w:rPr>
-          <w:rFonts w:ascii="Arial" w:hAnsi="Arial" w:cs="Arial"/>
-          <w:sz w:val="24"/>
-          <w:szCs w:val="24"/>
-          <w:lang w:val="de-AT"/>
-        </w:rPr>
-        <w:t>Centric</w:t>
+        <w:t>Idle</w:t>
       </w:r>
       <w:proofErr w:type="spellEnd"/>
       <w:r>
-        <w:rPr>
-          <w:rFonts w:ascii="Arial" w:hAnsi="Arial" w:cs="Arial"/>
-          <w:sz w:val="24"/>
-          <w:szCs w:val="24"/>
-          <w:lang w:val="de-AT"/>
-        </w:rPr>
-        <w:t xml:space="preserve"> Version</w:t>
-      </w:r>
-    </w:p>
-    <w:p>
-      <w:pPr>
-        <w:pStyle w:val="Listenabsatz"/>
-        <w:numPr>
-          <w:ilvl w:val="0"/>
-          <w:numId w:val="4"/>
-        </w:numPr>
-        <w:rPr>
-          <w:rFonts w:ascii="Arial" w:hAnsi="Arial" w:cs="Arial"/>
-          <w:sz w:val="24"/>
-          <w:szCs w:val="24"/>
-          <w:lang w:val="de-AT"/>
-        </w:rPr>
-      </w:pPr>
-      <w:r>
-        <w:rPr>
-          <w:rFonts w:ascii="Arial" w:hAnsi="Arial" w:cs="Arial"/>
-          <w:sz w:val="24"/>
-          <w:szCs w:val="24"/>
-          <w:lang w:val="de-AT"/>
-        </w:rPr>
-        <w:t>Bessere Verkapselung</w:t>
-      </w:r>
-    </w:p>
-    <w:p>
-      <w:pPr>
-        <w:pStyle w:val="Listenabsatz"/>
-        <w:numPr>
-          <w:ilvl w:val="0"/>
-          <w:numId w:val="4"/>
-        </w:numPr>
-        <w:rPr>
-          <w:rFonts w:ascii="Arial" w:hAnsi="Arial" w:cs="Arial"/>
-          <w:sz w:val="24"/>
-          <w:szCs w:val="24"/>
-          <w:lang w:val="de-AT"/>
-        </w:rPr>
-      </w:pPr>
-      <w:r>
-        <w:rPr>
-          <w:rFonts w:ascii="Arial" w:hAnsi="Arial" w:cs="Arial"/>
-          <w:sz w:val="24"/>
-          <w:szCs w:val="24"/>
-          <w:lang w:val="de-AT"/>
-        </w:rPr>
-        <w:t>Geringere Abhängigkeiten</w:t>
-      </w:r>
-    </w:p>
-    <w:p>
-      <w:pPr>
-        <w:pStyle w:val="berschrift4"/>
-      </w:pPr>
-      <w:r>
-        <w:t>Nachteile</w:t>
-      </w:r>
-    </w:p>
-    <w:p>
-      <w:pPr>
-        <w:rPr>
-          <w:rFonts w:ascii="Arial" w:hAnsi="Arial" w:cs="Arial"/>
-        </w:rPr>
-      </w:pPr>
-    </w:p>
-    <w:p>
-      <w:pPr>
-        <w:pStyle w:val="Listenabsatz"/>
-        <w:numPr>
-          <w:ilvl w:val="0"/>
-          <w:numId w:val="5"/>
-        </w:numPr>
-        <w:rPr>
-          <w:rFonts w:ascii="Arial" w:hAnsi="Arial" w:cs="Arial"/>
-          <w:lang w:val="de-AT"/>
-        </w:rPr>
-      </w:pPr>
-      <w:r>
-        <w:rPr>
-          <w:rFonts w:ascii="Arial" w:hAnsi="Arial" w:cs="Arial"/>
-          <w:sz w:val="24"/>
-          <w:szCs w:val="24"/>
-          <w:lang w:val="de-AT"/>
-        </w:rPr>
-        <w:t xml:space="preserve"> Komplett statisch</w:t>
-      </w:r>
-    </w:p>
-    <w:p>
-      <w:pPr>
-        <w:rPr>
-          <w:rFonts w:ascii="Arial" w:hAnsi="Arial" w:cs="Arial"/>
-        </w:rPr>
-      </w:pPr>
-    </w:p>
-    <w:p>
-      <w:pPr>
-        <w:pStyle w:val="berschrift3"/>
-      </w:pPr>
-      <w:bookmarkStart w:id="10" w:name="_Toc431659027"/>
-      <w:r>
-        <w:t>Event-</w:t>
-      </w:r>
-      <w:proofErr w:type="spellStart"/>
-      <w:r>
-        <w:t>Centric</w:t>
-      </w:r>
-      <w:proofErr w:type="spellEnd"/>
-      <w:r>
-        <w:t xml:space="preserve"> State </w:t>
-      </w:r>
-      <w:proofErr w:type="spellStart"/>
-      <w:r>
-        <w:t>Machine</w:t>
-      </w:r>
-      <w:bookmarkEnd w:id="10"/>
-      <w:proofErr w:type="spellEnd"/>
-    </w:p>
-    <w:p/>
-    <w:p>
-      <w:r>
-        <w:t xml:space="preserve">Eine gespiegelte Version der State </w:t>
-      </w:r>
-      <w:proofErr w:type="spellStart"/>
-      <w:r>
-        <w:t>Centric</w:t>
-      </w:r>
-      <w:proofErr w:type="spellEnd"/>
-      <w:r>
-        <w:t xml:space="preserve"> Version. Das Switch Statement handelt nach den Events ab. In den einzelnen Case Statements wird allerdings noch nach dem Status der Ampel abgeprüft.</w:t>
-      </w:r>
-    </w:p>
-    <w:p/>
-    <w:p>
-      <w:pPr>
-        <w:pStyle w:val="berschrift4"/>
-      </w:pPr>
-      <w:r>
-        <w:t>Vorteile</w:t>
-      </w:r>
-    </w:p>
-    <w:p>
-      <w:pPr>
-        <w:rPr>
-          <w:rFonts w:ascii="Arial" w:hAnsi="Arial" w:cs="Arial"/>
-        </w:rPr>
-      </w:pPr>
-    </w:p>
-    <w:p>
-      <w:pPr>
-        <w:pStyle w:val="Listenabsatz"/>
-        <w:numPr>
-          <w:ilvl w:val="0"/>
-          <w:numId w:val="5"/>
-        </w:numPr>
-        <w:rPr>
-          <w:rFonts w:ascii="Arial" w:hAnsi="Arial" w:cs="Arial"/>
-          <w:sz w:val="24"/>
-          <w:szCs w:val="24"/>
-        </w:rPr>
-      </w:pPr>
-      <w:r>
-        <w:rPr>
-          <w:rFonts w:ascii="Arial" w:hAnsi="Arial" w:cs="Arial"/>
-          <w:sz w:val="24"/>
-          <w:szCs w:val="24"/>
-        </w:rPr>
-        <w:t>Geeignet wenn viele Events auftreten müssen, damit sich der Satus ändern kann</w:t>
-      </w:r>
-    </w:p>
-    <w:p>
-      <w:pPr>
-        <w:pStyle w:val="berschrift4"/>
-      </w:pPr>
-      <w:r>
-        <w:t>Nachteile</w:t>
-      </w:r>
-    </w:p>
-    <w:p>
-      <w:pPr>
-        <w:rPr>
-          <w:rFonts w:ascii="Arial" w:hAnsi="Arial" w:cs="Arial"/>
-        </w:rPr>
-      </w:pPr>
-    </w:p>
-    <w:p>
-      <w:pPr>
-        <w:pStyle w:val="Listenabsatz"/>
-        <w:numPr>
-          <w:ilvl w:val="0"/>
-          <w:numId w:val="5"/>
-        </w:numPr>
-        <w:rPr>
-          <w:rFonts w:ascii="Arial" w:hAnsi="Arial" w:cs="Arial"/>
-          <w:sz w:val="24"/>
-          <w:szCs w:val="24"/>
-        </w:rPr>
-      </w:pPr>
-      <w:r>
-        <w:rPr>
-          <w:rFonts w:ascii="Arial" w:hAnsi="Arial" w:cs="Arial"/>
-          <w:sz w:val="24"/>
-          <w:szCs w:val="24"/>
-        </w:rPr>
-        <w:t>Komplett Statisch</w:t>
-      </w:r>
-    </w:p>
-    <w:p>
-      <w:pPr>
-        <w:pStyle w:val="Listenabsatz"/>
-        <w:numPr>
-          <w:ilvl w:val="0"/>
-          <w:numId w:val="5"/>
-        </w:numPr>
-        <w:rPr>
-          <w:rFonts w:ascii="Arial" w:hAnsi="Arial" w:cs="Arial"/>
-          <w:sz w:val="24"/>
-          <w:szCs w:val="24"/>
-        </w:rPr>
-      </w:pPr>
-      <w:r>
-        <w:rPr>
-          <w:rFonts w:ascii="Arial" w:hAnsi="Arial" w:cs="Arial"/>
-          <w:sz w:val="24"/>
-          <w:szCs w:val="24"/>
-        </w:rPr>
-        <w:t>Je mehr Events, desto ineffizienter Arbeitet das Programm</w:t>
-      </w:r>
-    </w:p>
-    <w:p>
-      <w:pPr>
-        <w:widowControl/>
-        <w:suppressAutoHyphens w:val="0"/>
-        <w:rPr>
-          <w:rFonts w:asciiTheme="minorHAnsi" w:eastAsiaTheme="minorHAnsi" w:hAnsiTheme="minorHAnsi" w:cstheme="minorBidi"/>
-          <w:kern w:val="0"/>
-          <w:sz w:val="22"/>
-          <w:szCs w:val="22"/>
-          <w:lang w:val="de-DE" w:eastAsia="en-US" w:bidi="ar-SA"/>
-        </w:rPr>
-      </w:pPr>
-      <w:r>
-        <w:br w:type="page"/>
-      </w:r>
-    </w:p>
-    <w:p>
-      <w:pPr>
-        <w:pStyle w:val="berschrift3"/>
-      </w:pPr>
-      <w:bookmarkStart w:id="11" w:name="_Toc431659028"/>
-      <w:r>
-        <w:lastRenderedPageBreak/>
-        <w:t xml:space="preserve">State-Pattern State </w:t>
-      </w:r>
-      <w:proofErr w:type="spellStart"/>
-      <w:r>
-        <w:t>Machine</w:t>
-      </w:r>
-      <w:bookmarkEnd w:id="11"/>
-      <w:proofErr w:type="spellEnd"/>
-    </w:p>
-    <w:p/>
-    <w:p>
-      <w:r>
-        <w:t xml:space="preserve">Dies ist eine objektorientierte Umsetzung einer State </w:t>
-      </w:r>
-      <w:proofErr w:type="spellStart"/>
-      <w:r>
-        <w:t>Machine</w:t>
-      </w:r>
-      <w:proofErr w:type="spellEnd"/>
-      <w:r>
-        <w:t xml:space="preserve">. Es wird eine Klasse erstellt welche verschiedene </w:t>
-      </w:r>
-      <w:proofErr w:type="gramStart"/>
-      <w:r>
-        <w:t>Methoden</w:t>
-      </w:r>
-      <w:proofErr w:type="gramEnd"/>
-      <w:r>
-        <w:t xml:space="preserve"> besitzt die jeweils auf ein Event reagieren:</w:t>
-      </w:r>
-    </w:p>
-    <w:p/>
-    <w:p>
-      <w:pPr>
-        <w:pStyle w:val="Listenabsatz"/>
-        <w:numPr>
-          <w:ilvl w:val="0"/>
-          <w:numId w:val="6"/>
-        </w:numPr>
-        <w:rPr>
-          <w:rFonts w:ascii="Arial" w:hAnsi="Arial" w:cs="Arial"/>
-          <w:sz w:val="24"/>
-          <w:szCs w:val="24"/>
-        </w:rPr>
-      </w:pPr>
-      <w:r>
-        <w:rPr>
-          <w:rFonts w:ascii="Arial" w:hAnsi="Arial" w:cs="Arial"/>
-          <w:sz w:val="24"/>
-          <w:szCs w:val="24"/>
-        </w:rPr>
-        <w:t>Enter – wird aufgerufen, wenn man dem Status beigetreten ist.</w:t>
-      </w:r>
-    </w:p>
-    <w:p>
-      <w:pPr>
-        <w:pStyle w:val="Listenabsatz"/>
-        <w:numPr>
-          <w:ilvl w:val="0"/>
-          <w:numId w:val="6"/>
-        </w:numPr>
-        <w:rPr>
-          <w:rFonts w:ascii="Arial" w:hAnsi="Arial" w:cs="Arial"/>
-          <w:sz w:val="24"/>
-          <w:szCs w:val="24"/>
-        </w:rPr>
-      </w:pPr>
-      <w:r>
-        <w:rPr>
-          <w:rFonts w:ascii="Arial" w:hAnsi="Arial" w:cs="Arial"/>
-          <w:sz w:val="24"/>
-          <w:szCs w:val="24"/>
-        </w:rPr>
-        <w:t>Exit – wird aufgerufen, wenn man den Status verlässt.</w:t>
-      </w:r>
-    </w:p>
-    <w:p>
-      <w:pPr>
-        <w:pStyle w:val="Listenabsatz"/>
-        <w:numPr>
-          <w:ilvl w:val="0"/>
-          <w:numId w:val="6"/>
-        </w:numPr>
-        <w:rPr>
-          <w:rFonts w:ascii="Arial" w:hAnsi="Arial" w:cs="Arial"/>
-          <w:sz w:val="24"/>
-          <w:szCs w:val="24"/>
-        </w:rPr>
-      </w:pPr>
-      <w:proofErr w:type="spellStart"/>
-      <w:r>
-        <w:rPr>
-          <w:rFonts w:ascii="Arial" w:hAnsi="Arial" w:cs="Arial"/>
-          <w:sz w:val="24"/>
-          <w:szCs w:val="24"/>
-        </w:rPr>
-        <w:t>EventGo</w:t>
-      </w:r>
-      <w:proofErr w:type="spellEnd"/>
-      <w:r>
-        <w:rPr>
-          <w:rFonts w:ascii="Arial" w:hAnsi="Arial" w:cs="Arial"/>
-          <w:sz w:val="24"/>
-          <w:szCs w:val="24"/>
-        </w:rPr>
-        <w:t xml:space="preserve"> – verarbeitet den Start eines bestimmten Events.</w:t>
-      </w:r>
-    </w:p>
-    <w:p>
-      <w:pPr>
-        <w:pStyle w:val="Listenabsatz"/>
-        <w:numPr>
-          <w:ilvl w:val="0"/>
-          <w:numId w:val="6"/>
-        </w:numPr>
-        <w:rPr>
-          <w:rFonts w:ascii="Arial" w:hAnsi="Arial" w:cs="Arial"/>
-          <w:sz w:val="24"/>
-          <w:szCs w:val="24"/>
-        </w:rPr>
-      </w:pPr>
-      <w:proofErr w:type="spellStart"/>
-      <w:r>
-        <w:rPr>
-          <w:rFonts w:ascii="Arial" w:hAnsi="Arial" w:cs="Arial"/>
-          <w:sz w:val="24"/>
-          <w:szCs w:val="24"/>
-        </w:rPr>
-        <w:t>EventStop</w:t>
-      </w:r>
-      <w:proofErr w:type="spellEnd"/>
-      <w:r>
-        <w:rPr>
-          <w:rFonts w:ascii="Arial" w:hAnsi="Arial" w:cs="Arial"/>
-          <w:sz w:val="24"/>
-          <w:szCs w:val="24"/>
-        </w:rPr>
-        <w:t xml:space="preserve"> – verarbeitet das Ende eines bestimmten Events.</w:t>
-      </w:r>
-    </w:p>
-    <w:p>
-      <w:pPr>
-        <w:pStyle w:val="Listenabsatz"/>
-        <w:numPr>
-          <w:ilvl w:val="0"/>
-          <w:numId w:val="6"/>
-        </w:numPr>
-        <w:rPr>
-          <w:rFonts w:ascii="Arial" w:hAnsi="Arial" w:cs="Arial"/>
-          <w:sz w:val="24"/>
-          <w:szCs w:val="24"/>
-        </w:rPr>
-      </w:pPr>
-      <w:r>
-        <w:rPr>
-          <w:rFonts w:ascii="Arial" w:hAnsi="Arial" w:cs="Arial"/>
-          <w:sz w:val="24"/>
-          <w:szCs w:val="24"/>
-        </w:rPr>
-        <w:t>Housekeeping – geeignet für Zustände, die periodisch überprüft werden (z.B. Timeout)</w:t>
-      </w:r>
-    </w:p>
-    <w:p>
-      <w:pPr>
-        <w:pStyle w:val="berschrift4"/>
-      </w:pPr>
-      <w:r>
-        <w:t>Vorteile</w:t>
-      </w:r>
-    </w:p>
-    <w:p>
-      <w:pPr>
-        <w:rPr>
-          <w:rFonts w:ascii="Arial" w:hAnsi="Arial" w:cs="Arial"/>
-        </w:rPr>
-      </w:pPr>
-    </w:p>
-    <w:p>
-      <w:pPr>
-        <w:pStyle w:val="Listenabsatz"/>
-        <w:numPr>
-          <w:ilvl w:val="0"/>
-          <w:numId w:val="7"/>
-        </w:numPr>
-        <w:rPr>
-          <w:rFonts w:ascii="Arial" w:hAnsi="Arial" w:cs="Arial"/>
-          <w:sz w:val="24"/>
-          <w:szCs w:val="24"/>
-        </w:rPr>
-      </w:pPr>
-      <w:r>
-        <w:rPr>
-          <w:rFonts w:ascii="Arial" w:hAnsi="Arial" w:cs="Arial"/>
-          <w:sz w:val="24"/>
-          <w:szCs w:val="24"/>
-        </w:rPr>
-        <w:t>objektorientiert</w:t>
-      </w:r>
-    </w:p>
-    <w:p>
-      <w:pPr>
-        <w:pStyle w:val="Listenabsatz"/>
-        <w:numPr>
-          <w:ilvl w:val="0"/>
-          <w:numId w:val="7"/>
-        </w:numPr>
-        <w:rPr>
-          <w:rFonts w:ascii="Arial" w:hAnsi="Arial" w:cs="Arial"/>
-          <w:sz w:val="24"/>
-          <w:szCs w:val="24"/>
-        </w:rPr>
-      </w:pPr>
-      <w:r>
-        <w:rPr>
-          <w:rFonts w:ascii="Arial" w:hAnsi="Arial" w:cs="Arial"/>
-          <w:sz w:val="24"/>
-          <w:szCs w:val="24"/>
-        </w:rPr>
-        <w:t>gekoppelt</w:t>
-      </w:r>
-    </w:p>
-    <w:p>
-      <w:pPr>
-        <w:pStyle w:val="Listenabsatz"/>
-        <w:numPr>
-          <w:ilvl w:val="0"/>
-          <w:numId w:val="7"/>
-        </w:numPr>
-        <w:rPr>
-          <w:rFonts w:ascii="Arial" w:hAnsi="Arial" w:cs="Arial"/>
-          <w:sz w:val="24"/>
-          <w:szCs w:val="24"/>
-        </w:rPr>
-      </w:pPr>
-      <w:r>
-        <w:rPr>
-          <w:rFonts w:ascii="Arial" w:hAnsi="Arial" w:cs="Arial"/>
-          <w:sz w:val="24"/>
-          <w:szCs w:val="24"/>
-        </w:rPr>
-        <w:t>dynamischer</w:t>
-      </w:r>
-    </w:p>
-    <w:p>
-      <w:pPr>
-        <w:pStyle w:val="Listenabsatz"/>
-        <w:numPr>
-          <w:ilvl w:val="0"/>
-          <w:numId w:val="7"/>
-        </w:numPr>
-        <w:rPr>
-          <w:rFonts w:ascii="Arial" w:hAnsi="Arial" w:cs="Arial"/>
-          <w:sz w:val="24"/>
-          <w:szCs w:val="24"/>
-        </w:rPr>
-      </w:pPr>
-      <w:r>
-        <w:rPr>
-          <w:rFonts w:ascii="Arial" w:hAnsi="Arial" w:cs="Arial"/>
-          <w:sz w:val="24"/>
-          <w:szCs w:val="24"/>
-        </w:rPr>
-        <w:t>eigene Funktion um Event abzuhandeln</w:t>
-      </w:r>
-    </w:p>
-    <w:p>
-      <w:pPr>
-        <w:pStyle w:val="berschrift4"/>
-      </w:pPr>
-      <w:r>
-        <w:t>Nachteile</w:t>
-      </w:r>
-    </w:p>
-    <w:p>
-      <w:pPr>
-        <w:rPr>
-          <w:rFonts w:ascii="Arial" w:hAnsi="Arial" w:cs="Arial"/>
-        </w:rPr>
-      </w:pPr>
-    </w:p>
-    <w:p>
-      <w:pPr>
-        <w:pStyle w:val="Listenabsatz"/>
-        <w:numPr>
-          <w:ilvl w:val="0"/>
-          <w:numId w:val="8"/>
-        </w:numPr>
-        <w:rPr>
-          <w:rFonts w:ascii="Arial" w:hAnsi="Arial" w:cs="Arial"/>
-          <w:sz w:val="24"/>
-          <w:szCs w:val="24"/>
-        </w:rPr>
-      </w:pPr>
-      <w:r>
-        <w:rPr>
-          <w:rFonts w:ascii="Arial" w:hAnsi="Arial" w:cs="Arial"/>
-          <w:sz w:val="24"/>
-          <w:szCs w:val="24"/>
-        </w:rPr>
-        <w:t>komplexeste Version</w:t>
-      </w:r>
-    </w:p>
-    <w:p>
-      <w:pPr>
-        <w:pStyle w:val="Listenabsatz"/>
-        <w:numPr>
-          <w:ilvl w:val="0"/>
-          <w:numId w:val="8"/>
-        </w:numPr>
-        <w:rPr>
-          <w:rFonts w:ascii="Arial" w:hAnsi="Arial" w:cs="Arial"/>
-          <w:sz w:val="24"/>
-          <w:szCs w:val="24"/>
-        </w:rPr>
-      </w:pPr>
-      <w:r>
-        <w:rPr>
-          <w:rFonts w:ascii="Arial" w:hAnsi="Arial" w:cs="Arial"/>
-          <w:sz w:val="24"/>
-          <w:szCs w:val="24"/>
-        </w:rPr>
-        <w:t>Implementierung in C nicht möglich, da C keine objektorientierte Sprache ist</w:t>
-      </w:r>
-    </w:p>
-    <w:p>
-      <w:pPr>
-        <w:widowControl/>
-        <w:suppressAutoHyphens w:val="0"/>
-      </w:pPr>
-      <w:r>
-        <w:br w:type="page"/>
-      </w:r>
-    </w:p>
-    <w:p>
-      <w:pPr>
-        <w:pStyle w:val="berschrift4"/>
-      </w:pPr>
-      <w:r>
-        <w:lastRenderedPageBreak/>
-        <w:t>Beispiel</w:t>
-      </w:r>
-    </w:p>
-    <w:p>
-      <w:pPr>
-        <w:ind w:left="360"/>
-      </w:pPr>
-    </w:p>
-    <w:bookmarkStart w:id="12" w:name="_MON_1505287310"/>
-    <w:bookmarkEnd w:id="12"/>
-    <w:p>
-      <w:r>
-        <w:object w:dxaOrig="9072" w:dyaOrig="7582">
-          <v:shapetype id="_x0000_t75" coordsize="21600,21600" o:spt="75" o:preferrelative="t" path="m@4@5l@4@11@9@11@9@5xe" filled="f" stroked="f">
-            <v:stroke joinstyle="miter"/>
-            <v:formulas>
-              <v:f eqn="if lineDrawn pixelLineWidth 0"/>
-              <v:f eqn="sum @0 1 0"/>
-              <v:f eqn="sum 0 0 @1"/>
-              <v:f eqn="prod @2 1 2"/>
-              <v:f eqn="prod @3 21600 pixelWidth"/>
-              <v:f eqn="prod @3 21600 pixelHeight"/>
-              <v:f eqn="sum @0 0 1"/>
-              <v:f eqn="prod @6 1 2"/>
-              <v:f eqn="prod @7 21600 pixelWidth"/>
-              <v:f eqn="sum @8 21600 0"/>
-              <v:f eqn="prod @7 21600 pixelHeight"/>
-              <v:f eqn="sum @10 21600 0"/>
-            </v:formulas>
-            <v:path o:extrusionok="f" gradientshapeok="t" o:connecttype="rect"/>
-            <o:lock v:ext="edit" aspectratio="t"/>
-          </v:shapetype>
-          <v:shape id="_x0000_i1025" type="#_x0000_t75" style="width:453.6pt;height:379.2pt" o:ole="">
-            <v:imagedata r:id="rId9" o:title=""/>
-          </v:shape>
-          <o:OLEObject Type="Embed" ProgID="Word.OpenDocumentText.12" ShapeID="_x0000_i1025" DrawAspect="Content" ObjectID="_1505400920" r:id="rId10"/>
-        </w:object>
-      </w:r>
-    </w:p>
-    <w:p>
-      <w:r>
-        <w:t>[2]</w:t>
-      </w:r>
-    </w:p>
-    <w:p>
-      <w:pPr>
-        <w:widowControl/>
-        <w:suppressAutoHyphens w:val="0"/>
-      </w:pPr>
-      <w:r>
-        <w:br w:type="page"/>
-      </w:r>
-    </w:p>
-    <w:p/>
-    <w:p>
-      <w:pPr>
-        <w:pStyle w:val="berschrift3"/>
-      </w:pPr>
-      <w:bookmarkStart w:id="13" w:name="_Toc431659029"/>
-      <w:r>
-        <w:t>Table-</w:t>
-      </w:r>
-      <w:proofErr w:type="spellStart"/>
-      <w:r>
-        <w:t>Driven</w:t>
-      </w:r>
-      <w:proofErr w:type="spellEnd"/>
-      <w:r>
-        <w:t xml:space="preserve"> State </w:t>
-      </w:r>
-      <w:proofErr w:type="spellStart"/>
-      <w:r>
-        <w:t>Machine</w:t>
-      </w:r>
-      <w:bookmarkEnd w:id="13"/>
-      <w:proofErr w:type="spellEnd"/>
-    </w:p>
-    <w:p/>
-    <w:p>
-      <w:r>
-        <w:t>Hierbei wird eine Tabelle verwendet um die verschiedenen Status darzustellen.</w:t>
-      </w:r>
-    </w:p>
-    <w:p/>
-    <w:p>
-      <w:r>
-        <w:rPr>
-          <w:noProof/>
-          <w:lang w:eastAsia="de-AT"/>
-        </w:rPr>
-        <w:drawing>
-          <wp:inline distT="0" distB="0" distL="0" distR="0" wp14:anchorId="1B9D0F53" wp14:editId="7361A384">
-            <wp:extent cx="5760720" cy="2060575"/>
-            <wp:effectExtent l="0" t="0" r="0" b="0"/>
-            <wp:docPr id="3" name="Grafik 3"/>
-            <wp:cNvGraphicFramePr>
-              <a:graphicFrameLocks xmlns:a="http://schemas.openxmlformats.org/drawingml/2006/main" noChangeAspect="1"/>
-            </wp:cNvGraphicFramePr>
-            <a:graphic xmlns:a="http://schemas.openxmlformats.org/drawingml/2006/main">
-              <a:graphicData uri="http://schemas.openxmlformats.org/drawingml/2006/picture">
-                <pic:pic xmlns:pic="http://schemas.openxmlformats.org/drawingml/2006/picture">
-                  <pic:nvPicPr>
-                    <pic:cNvPr id="1" name=""/>
-                    <pic:cNvPicPr/>
-                  </pic:nvPicPr>
-                  <pic:blipFill>
-                    <a:blip r:embed="rId11"/>
-                    <a:stretch>
-                      <a:fillRect/>
-                    </a:stretch>
-                  </pic:blipFill>
-                  <pic:spPr>
-                    <a:xfrm>
-                      <a:off x="0" y="0"/>
-                      <a:ext cx="5760720" cy="2060575"/>
-                    </a:xfrm>
-                    <a:prstGeom prst="rect">
-                      <a:avLst/>
-                    </a:prstGeom>
-                  </pic:spPr>
-                </pic:pic>
-              </a:graphicData>
-            </a:graphic>
-          </wp:inline>
-        </w:drawing>
-      </w:r>
-    </w:p>
-    <w:p>
-      <w:r>
-        <w:t>[2]</w:t>
-      </w:r>
-    </w:p>
-    <w:p/>
-    <w:p>
-      <w:pPr>
-        <w:pStyle w:val="berschrift4"/>
-      </w:pPr>
-      <w:r>
-        <w:t>Vorteile</w:t>
-      </w:r>
-    </w:p>
-    <w:p>
-      <w:pPr>
-        <w:pStyle w:val="Listenabsatz"/>
-        <w:numPr>
-          <w:ilvl w:val="0"/>
-          <w:numId w:val="9"/>
-        </w:numPr>
-      </w:pPr>
-      <w:r>
-        <w:t>Besser lesbar</w:t>
-      </w:r>
-    </w:p>
-    <w:p>
-      <w:pPr>
-        <w:pStyle w:val="berschrift4"/>
-      </w:pPr>
-      <w:r>
-        <w:t>Nachteile</w:t>
-      </w:r>
-    </w:p>
-    <w:p>
-      <w:pPr>
-        <w:pStyle w:val="Listenabsatz"/>
-        <w:numPr>
-          <w:ilvl w:val="0"/>
-          <w:numId w:val="9"/>
-        </w:numPr>
-      </w:pPr>
-      <w:r>
-        <w:t>Tabelle schlechter lesbar, Fehler passieren leichter</w:t>
-      </w:r>
-    </w:p>
-    <w:p>
-      <w:pPr>
-        <w:rPr>
-          <w:lang w:val="de-DE"/>
-        </w:rPr>
-      </w:pPr>
-    </w:p>
-    <w:p>
-      <w:pPr>
-        <w:widowControl/>
-        <w:suppressAutoHyphens w:val="0"/>
-      </w:pPr>
-      <w:r>
-        <w:br w:type="page"/>
-      </w:r>
-    </w:p>
-    <w:p>
-      <w:pPr>
-        <w:pStyle w:val="berschrift2"/>
-      </w:pPr>
-      <w:bookmarkStart w:id="14" w:name="__RefHeading___Toc111_1963609346"/>
-      <w:bookmarkStart w:id="15" w:name="_Toc431659030"/>
-      <w:bookmarkEnd w:id="14"/>
-      <w:r>
-        <w:lastRenderedPageBreak/>
-        <w:t>Aufgabenstellung</w:t>
-      </w:r>
-      <w:bookmarkEnd w:id="15"/>
-    </w:p>
-    <w:p>
-      <w:pPr>
-        <w:rPr>
-          <w:lang w:val="en-US"/>
-        </w:rPr>
-      </w:pPr>
-      <w:r>
-        <w:rPr>
-          <w:lang w:val="en-US"/>
-        </w:rPr>
-        <w:t>Implem</w:t>
-      </w:r>
-      <w:r>
-        <w:rPr>
-          <w:lang w:val="en-US"/>
-        </w:rPr>
-        <w:t>ent a component based C-Program</w:t>
-      </w:r>
-      <w:r>
-        <w:rPr>
-          <w:lang w:val="en-US"/>
-        </w:rPr>
-        <w:t xml:space="preserve"> to show the difference of the 5 types of state machines presented in the book of Mrs. </w:t>
-      </w:r>
-      <w:proofErr w:type="spellStart"/>
-      <w:r>
-        <w:rPr>
-          <w:lang w:val="en-US"/>
-        </w:rPr>
-        <w:t>Elicia</w:t>
-      </w:r>
-      <w:proofErr w:type="spellEnd"/>
-      <w:r>
-        <w:rPr>
-          <w:lang w:val="en-US"/>
-        </w:rPr>
-        <w:t xml:space="preserve"> White "Making Embedded Systems" with traffic light system we discussed in the lesson. To test your implementation you can use simple output functions (e.g. </w:t>
-      </w:r>
-      <w:proofErr w:type="spellStart"/>
-      <w:r>
-        <w:rPr>
-          <w:lang w:val="en-US"/>
-        </w:rPr>
-        <w:t>fprintf</w:t>
-      </w:r>
-      <w:proofErr w:type="spellEnd"/>
-      <w:r>
-        <w:rPr>
-          <w:lang w:val="en-US"/>
-        </w:rPr>
-        <w:t xml:space="preserve">), but be prepared to implement it also on hardware (GPIO with </w:t>
-      </w:r>
-      <w:proofErr w:type="spellStart"/>
-      <w:r>
-        <w:rPr>
-          <w:lang w:val="en-US"/>
-        </w:rPr>
-        <w:t>Leds</w:t>
-      </w:r>
-      <w:proofErr w:type="spellEnd"/>
-      <w:r>
-        <w:rPr>
-          <w:lang w:val="en-US"/>
-        </w:rPr>
-        <w:t>, Timers, etc.).</w:t>
-      </w:r>
-    </w:p>
-    <w:p>
-      <w:pPr>
-        <w:rPr>
-          <w:lang w:val="en-US"/>
-        </w:rPr>
-      </w:pPr>
-    </w:p>
-    <w:p>
-      <w:pPr>
-        <w:rPr>
-          <w:lang w:val="en-US"/>
-        </w:rPr>
-      </w:pPr>
-      <w:r>
-        <w:rPr>
-          <w:lang w:val="en-US"/>
-        </w:rPr>
-        <w:t>Don't forget to document the differences (advantages/disadvantages) in your protocol.</w:t>
-      </w:r>
-    </w:p>
-    <w:p/>
-    <w:p>
-      <w:r>
-        <w:rPr>
-          <w:noProof/>
-          <w:lang w:eastAsia="de-AT"/>
-        </w:rPr>
-        <w:drawing>
-          <wp:inline distT="0" distB="0" distL="0" distR="0" wp14:anchorId="56C967E7" wp14:editId="07A3F1AC">
-            <wp:extent cx="5760720" cy="3543300"/>
-            <wp:effectExtent l="0" t="0" r="0" b="0"/>
-            <wp:docPr id="1" name="Grafik 1" descr="index"/>
-            <wp:cNvGraphicFramePr>
-              <a:graphicFrameLocks xmlns:a="http://schemas.openxmlformats.org/drawingml/2006/main" noChangeAspect="1"/>
-            </wp:cNvGraphicFramePr>
-            <a:graphic xmlns:a="http://schemas.openxmlformats.org/drawingml/2006/main">
-              <a:graphicData uri="http://schemas.openxmlformats.org/drawingml/2006/picture">
-                <pic:pic xmlns:pic="http://schemas.openxmlformats.org/drawingml/2006/picture">
-                  <pic:nvPicPr>
-                    <pic:cNvPr id="0" name="Picture 1" descr="index"/>
-                    <pic:cNvPicPr>
-                      <a:picLocks noChangeAspect="1" noChangeArrowheads="1"/>
-                    </pic:cNvPicPr>
-                  </pic:nvPicPr>
-                  <pic:blipFill>
-                    <a:blip r:embed="rId12" cstate="print">
-                      <a:extLst>
-                        <a:ext uri="{28A0092B-C50C-407E-A947-70E740481C1C}">
-                          <a14:useLocalDpi xmlns:a14="http://schemas.microsoft.com/office/drawing/2010/main" val="0"/>
-                        </a:ext>
-                      </a:extLst>
-                    </a:blip>
-                    <a:srcRect/>
-                    <a:stretch>
-                      <a:fillRect/>
-                    </a:stretch>
-                  </pic:blipFill>
-                  <pic:spPr bwMode="auto">
-                    <a:xfrm>
-                      <a:off x="0" y="0"/>
-                      <a:ext cx="5760720" cy="3543300"/>
-                    </a:xfrm>
-                    <a:prstGeom prst="rect">
-                      <a:avLst/>
-                    </a:prstGeom>
-                    <a:noFill/>
-                    <a:ln>
-                      <a:noFill/>
-                    </a:ln>
-                  </pic:spPr>
-                </pic:pic>
-              </a:graphicData>
-            </a:graphic>
-          </wp:inline>
-        </w:drawing>
+        <w:t>"-Phase (funktionslose Endlosschleife).</w:t>
       </w:r>
     </w:p>
     <w:p>
@@ -3342,15 +1739,16 @@
       <w:pPr>
         <w:pStyle w:val="berschrift1"/>
         <w:pageBreakBefore/>
-      </w:pPr>
-      <w:bookmarkStart w:id="16" w:name="__RefHeading___Toc113_1963609346"/>
-      <w:bookmarkStart w:id="17" w:name="_Toc431659031"/>
-      <w:bookmarkEnd w:id="16"/>
+        <w:spacing w:after="0"/>
+      </w:pPr>
+      <w:bookmarkStart w:id="10" w:name="__RefHeading___Toc113_1963609346"/>
+      <w:bookmarkStart w:id="11" w:name="_Toc436330600"/>
+      <w:bookmarkEnd w:id="10"/>
       <w:r>
         <w:lastRenderedPageBreak/>
         <w:t>Ergebnisse</w:t>
       </w:r>
-      <w:bookmarkEnd w:id="17"/>
+      <w:bookmarkEnd w:id="11"/>
     </w:p>
     <w:p>
       <w:pPr>
@@ -3361,525 +1759,305 @@
     <w:p>
       <w:pPr>
         <w:pStyle w:val="berschrift2"/>
-      </w:pPr>
-      <w:bookmarkStart w:id="18" w:name="_Toc431659032"/>
+        <w:spacing w:after="0"/>
+      </w:pPr>
+      <w:bookmarkStart w:id="12" w:name="_Toc436330601"/>
       <w:r>
         <w:t>Vorbereitung</w:t>
       </w:r>
-      <w:bookmarkEnd w:id="18"/>
+      <w:bookmarkEnd w:id="12"/>
     </w:p>
     <w:p/>
     <w:p>
       <w:r>
-        <w:t xml:space="preserve">Um die Applikationen zu testen und zu auf den STM zu </w:t>
+        <w:t xml:space="preserve">Um die GPIO Pins, und damit den User-Button, verwenden zu können, muss zuvor eine EXTI0_Config aufgerufen werden. Diese wird aus den HAL </w:t>
       </w:r>
       <w:proofErr w:type="spellStart"/>
       <w:r>
-        <w:t>flashen</w:t>
+        <w:t>Examples</w:t>
       </w:r>
       <w:proofErr w:type="spellEnd"/>
       <w:r>
-        <w:t xml:space="preserve"> wird mit </w:t>
+        <w:t xml:space="preserve"> entnommen. Dadurch werden die GPIO Pins initialisiert</w:t>
+      </w:r>
+      <w:r>
+        <w:t>.</w:t>
+      </w:r>
+    </w:p>
+    <w:p/>
+    <w:p>
+      <w:r>
+        <w:t xml:space="preserve">Danach kann über entsprechende Callback Methoden für den </w:t>
       </w:r>
       <w:proofErr w:type="spellStart"/>
       <w:r>
-        <w:t>eclipse</w:t>
+        <w:t>Timerinterrupt</w:t>
       </w:r>
       <w:proofErr w:type="spellEnd"/>
       <w:r>
-        <w:t xml:space="preserve"> gearbeitet.</w:t>
-      </w:r>
-    </w:p>
-    <w:p>
-      <w:r>
-        <w:t xml:space="preserve">Die Website </w:t>
-      </w:r>
-      <w:hyperlink r:id="rId13" w:history="1">
+        <w:t xml:space="preserve"> und Buttoninterrupt eine Abhandlung definiert werden.</w:t>
+      </w:r>
+    </w:p>
+    <w:p/>
+    <w:p>
+      <w:pPr>
+        <w:pStyle w:val="berschrift2"/>
+        <w:spacing w:after="0"/>
+      </w:pPr>
+      <w:bookmarkStart w:id="13" w:name="_Toc436330602"/>
+      <w:proofErr w:type="spellStart"/>
+      <w:r>
+        <w:t>Timer</w:t>
+      </w:r>
+      <w:proofErr w:type="spellEnd"/>
+      <w:r>
+        <w:t xml:space="preserve"> Interrupts</w:t>
+      </w:r>
+      <w:bookmarkEnd w:id="13"/>
+    </w:p>
+    <w:p>
+      <w:pPr>
+        <w:widowControl/>
+        <w:suppressAutoHyphens w:val="0"/>
+      </w:pPr>
+    </w:p>
+    <w:p>
+      <w:pPr>
+        <w:widowControl/>
+        <w:suppressAutoHyphens w:val="0"/>
+      </w:pPr>
+      <w:r>
+        <w:t xml:space="preserve">Die Funktion der </w:t>
+      </w:r>
+      <w:proofErr w:type="spellStart"/>
+      <w:r>
+        <w:t>Timerinterrupts</w:t>
+      </w:r>
+      <w:proofErr w:type="spellEnd"/>
+      <w:r>
+        <w:t xml:space="preserve"> wurden on die entsprechenden Callback Methoden ausgelagert. Dabei wird eine Zähler Variable hochgezählt. Wenn ein gewisser Wert erreicht ist, wird die angegebene </w:t>
+      </w:r>
+      <w:r>
+        <w:t>Aktion</w:t>
+      </w:r>
+      <w:r>
+        <w:t xml:space="preserve"> ausgeführt.</w:t>
+      </w:r>
+    </w:p>
+    <w:p>
+      <w:pPr>
+        <w:widowControl/>
+        <w:suppressAutoHyphens w:val="0"/>
+      </w:pPr>
+    </w:p>
+    <w:p>
+      <w:pPr>
+        <w:pStyle w:val="berschrift2"/>
+        <w:spacing w:after="0"/>
+      </w:pPr>
+      <w:bookmarkStart w:id="14" w:name="_Toc436330603"/>
+      <w:proofErr w:type="spellStart"/>
+      <w:r>
+        <w:t>External</w:t>
+      </w:r>
+      <w:proofErr w:type="spellEnd"/>
+      <w:r>
+        <w:t xml:space="preserve"> Interrupts</w:t>
+      </w:r>
+      <w:bookmarkEnd w:id="14"/>
+    </w:p>
+    <w:p>
+      <w:pPr>
+        <w:widowControl/>
+        <w:suppressAutoHyphens w:val="0"/>
+      </w:pPr>
+    </w:p>
+    <w:p>
+      <w:pPr>
+        <w:widowControl/>
+        <w:suppressAutoHyphens w:val="0"/>
+      </w:pPr>
+      <w:r>
+        <w:t xml:space="preserve">Um den Userbutton ansteuern zu können, </w:t>
+      </w:r>
+      <w:r>
+        <w:t xml:space="preserve">müssen </w:t>
+      </w:r>
+      <w:proofErr w:type="spellStart"/>
+      <w:r>
+        <w:t>External</w:t>
+      </w:r>
+      <w:proofErr w:type="spellEnd"/>
+      <w:r>
+        <w:t xml:space="preserve"> </w:t>
+      </w:r>
+      <w:proofErr w:type="spellStart"/>
+      <w:r>
+        <w:t>Interrups</w:t>
+      </w:r>
+      <w:proofErr w:type="spellEnd"/>
+      <w:r>
+        <w:t xml:space="preserve"> und deren </w:t>
+      </w:r>
+      <w:proofErr w:type="spellStart"/>
+      <w:r>
+        <w:t>Callbacks</w:t>
+      </w:r>
+      <w:proofErr w:type="spellEnd"/>
+      <w:r>
+        <w:t xml:space="preserve"> verwendet werden. Drückt der User auf den Button, wird der Modus auf „</w:t>
+      </w:r>
+      <w:proofErr w:type="spellStart"/>
+      <w:r>
+        <w:t>night</w:t>
+      </w:r>
+      <w:proofErr w:type="spellEnd"/>
+      <w:r>
+        <w:t xml:space="preserve">“ gesetzt und die State </w:t>
+      </w:r>
+      <w:proofErr w:type="spellStart"/>
+      <w:r>
+        <w:t>Machine</w:t>
+      </w:r>
+      <w:proofErr w:type="spellEnd"/>
+      <w:r>
+        <w:t xml:space="preserve"> kann entsprechend den Status ändern.</w:t>
+      </w:r>
+    </w:p>
+    <w:p>
+      <w:pPr>
+        <w:widowControl/>
+        <w:suppressAutoHyphens w:val="0"/>
+      </w:pPr>
+    </w:p>
+    <w:p>
+      <w:pPr>
+        <w:pStyle w:val="berschrift2"/>
+        <w:spacing w:after="0"/>
+      </w:pPr>
+      <w:bookmarkStart w:id="15" w:name="_Toc436330604"/>
+      <w:r>
+        <w:t xml:space="preserve">Dokumentieren mit </w:t>
+      </w:r>
+      <w:proofErr w:type="spellStart"/>
+      <w:r>
+        <w:t>Doxygen</w:t>
+      </w:r>
+      <w:bookmarkEnd w:id="15"/>
+      <w:proofErr w:type="spellEnd"/>
+    </w:p>
+    <w:p/>
+    <w:p>
+      <w:pPr>
+        <w:widowControl/>
+        <w:suppressAutoHyphens w:val="0"/>
+      </w:pPr>
+      <w:r>
+        <w:t xml:space="preserve">Es ist möglich, </w:t>
+      </w:r>
+      <w:proofErr w:type="spellStart"/>
+      <w:r>
+        <w:t>Doxygen</w:t>
+      </w:r>
+      <w:proofErr w:type="spellEnd"/>
+      <w:r>
+        <w:t xml:space="preserve"> über </w:t>
+      </w:r>
+      <w:proofErr w:type="spellStart"/>
+      <w:r>
+        <w:t>Eclipse</w:t>
+      </w:r>
+      <w:proofErr w:type="spellEnd"/>
+      <w:r>
+        <w:t xml:space="preserve"> CDT auszuführen. Dazu muss das Programm installiert werden und noch eine Zusatzsoftware für </w:t>
+      </w:r>
+      <w:proofErr w:type="spellStart"/>
+      <w:r>
+        <w:t>Eclipse</w:t>
+      </w:r>
+      <w:proofErr w:type="spellEnd"/>
+      <w:r>
+        <w:t xml:space="preserve"> installiert werden. Dazu wurde ein Tutorial auf </w:t>
+      </w:r>
+      <w:proofErr w:type="spellStart"/>
+      <w:r>
+        <w:t>GitHub</w:t>
+      </w:r>
+      <w:proofErr w:type="spellEnd"/>
+      <w:r>
+        <w:t xml:space="preserve"> befolgt. [1]</w:t>
+      </w:r>
+      <w:r>
+        <w:br w:type="page"/>
+      </w:r>
+    </w:p>
+    <w:p>
+      <w:pPr>
+        <w:pStyle w:val="berschrift1"/>
+        <w:spacing w:after="0"/>
+      </w:pPr>
+      <w:bookmarkStart w:id="16" w:name="_Toc436330605"/>
+      <w:r>
+        <w:lastRenderedPageBreak/>
+        <w:t>Quellen</w:t>
+      </w:r>
+      <w:bookmarkEnd w:id="16"/>
+    </w:p>
+    <w:p/>
+    <w:p>
+      <w:r>
+        <w:t xml:space="preserve">[1] </w:t>
+      </w:r>
+      <w:r>
+        <w:tab/>
+        <w:t>OpenSTM32 Community Site (2015) [online]</w:t>
+      </w:r>
+    </w:p>
+    <w:p>
+      <w:pPr>
+        <w:ind w:left="708"/>
+      </w:pPr>
+      <w:r>
+        <w:t xml:space="preserve">verfügbar unter </w:t>
+      </w:r>
+      <w:hyperlink r:id="rId9" w:history="1">
         <w:r>
           <w:rPr>
             <w:rStyle w:val="Hyperlink"/>
           </w:rPr>
-          <w:t>http://www.openstm32.org</w:t>
+          <w:t>https://github.com/theolind/mahm3lib/wiki/Integrating-Doxygen-with-Eclipse</w:t>
         </w:r>
       </w:hyperlink>
-      <w:r>
-        <w:t xml:space="preserve"> bietet ein Tutorial zur korrekten Konfiguration der IDE.</w:t>
-      </w:r>
-    </w:p>
-    <w:p>
-      <w:r>
-        <w:t xml:space="preserve">Damit mit der HAL-Library gearbeitet werden kann, muss eine </w:t>
-      </w:r>
-      <w:proofErr w:type="spellStart"/>
-      <w:r>
-        <w:t>eclipse</w:t>
-      </w:r>
-      <w:proofErr w:type="spellEnd"/>
-      <w:r>
-        <w:t xml:space="preserve"> Erweiterung über „</w:t>
-      </w:r>
-      <w:proofErr w:type="spellStart"/>
-      <w:r>
-        <w:t>Install</w:t>
-      </w:r>
-      <w:proofErr w:type="spellEnd"/>
-      <w:r>
-        <w:t xml:space="preserve"> </w:t>
-      </w:r>
-      <w:proofErr w:type="spellStart"/>
-      <w:r>
-        <w:t>new</w:t>
-      </w:r>
-      <w:proofErr w:type="spellEnd"/>
-      <w:r>
-        <w:t xml:space="preserve"> </w:t>
-      </w:r>
-      <w:proofErr w:type="spellStart"/>
-      <w:r>
-        <w:t>software</w:t>
-      </w:r>
-      <w:proofErr w:type="spellEnd"/>
-      <w:r>
-        <w:t xml:space="preserve">“ von der Website </w:t>
-      </w:r>
-    </w:p>
-    <w:p>
-      <w:pPr>
-        <w:rPr>
-          <w:lang w:eastAsia="de-DE"/>
-        </w:rPr>
-      </w:pPr>
-      <w:hyperlink r:id="rId14" w:history="1">
-        <w:r>
-          <w:rPr>
-            <w:rStyle w:val="Hyperlink"/>
-          </w:rPr>
-          <w:t>http://www.ac6-tools.com/Eclipse-updates/org.openstm32.system-workbench.site</w:t>
-        </w:r>
-      </w:hyperlink>
-      <w:r>
-        <w:rPr>
-          <w:lang w:eastAsia="de-DE"/>
-        </w:rPr>
-        <w:t xml:space="preserve"> geladen werden.</w:t>
-      </w:r>
-    </w:p>
-    <w:p/>
-    <w:p>
-      <w:r>
-        <w:t xml:space="preserve">Damit der STM unter Windows erkannt wird und für das spätere </w:t>
-      </w:r>
-      <w:proofErr w:type="spellStart"/>
-      <w:r>
-        <w:t>flashen</w:t>
-      </w:r>
-      <w:proofErr w:type="spellEnd"/>
-      <w:r>
-        <w:t xml:space="preserve"> bereitsteht, muss ein Treiber von der Website </w:t>
-      </w:r>
-      <w:hyperlink r:id="rId15" w:history="1">
-        <w:r>
-          <w:rPr>
-            <w:rStyle w:val="Hyperlink"/>
-          </w:rPr>
-          <w:t>http://www.st.com/web/catalog/tools/FM147/SC1887/PF260218</w:t>
-        </w:r>
-      </w:hyperlink>
-      <w:r>
-        <w:t xml:space="preserve"> geladen und installiert werden</w:t>
-      </w:r>
-    </w:p>
-    <w:p>
-      <w:pPr>
-        <w:widowControl/>
-        <w:suppressAutoHyphens w:val="0"/>
-      </w:pPr>
-    </w:p>
-    <w:p>
-      <w:pPr>
-        <w:pStyle w:val="berschrift2"/>
-      </w:pPr>
-      <w:bookmarkStart w:id="19" w:name="_Toc431659033"/>
-      <w:r>
-        <w:t>Projekterstellung</w:t>
-      </w:r>
-      <w:bookmarkEnd w:id="19"/>
-    </w:p>
-    <w:p/>
-    <w:p>
-      <w:r>
-        <w:t xml:space="preserve">Beim Wizard müssen die Einstellungen der neu installierten Software benutzt und die STM Einstellungen angepasst werden (Model, …). Dafür wird die </w:t>
-      </w:r>
-      <w:proofErr w:type="spellStart"/>
-      <w:r>
-        <w:t>Toolchain</w:t>
-      </w:r>
-      <w:proofErr w:type="spellEnd"/>
-      <w:r>
-        <w:t xml:space="preserve"> Ac6 STM32 MCU GCC verwendet.</w:t>
-      </w:r>
-    </w:p>
-    <w:p>
-      <w:r>
-        <w:t xml:space="preserve">Nun kann die spezielle </w:t>
-      </w:r>
-      <w:proofErr w:type="spellStart"/>
-      <w:r>
-        <w:t>Debug-Configuration</w:t>
-      </w:r>
-      <w:proofErr w:type="spellEnd"/>
-      <w:r>
-        <w:t xml:space="preserve"> (AC6) verwendet werden um das Projekt zu debuggen.</w:t>
-      </w:r>
-    </w:p>
-    <w:p>
-      <w:r>
-        <w:t xml:space="preserve">In manchen Fällen kann es notwendig sein, dass der STM an einem USB2.0 Port angeschlossen ist, und </w:t>
-      </w:r>
-      <w:proofErr w:type="spellStart"/>
-      <w:r>
-        <w:t>eclipse</w:t>
-      </w:r>
-      <w:proofErr w:type="spellEnd"/>
-      <w:r>
-        <w:t xml:space="preserve"> als Administrator ausgeführt wird.</w:t>
-      </w:r>
-    </w:p>
-    <w:p/>
-    <w:p>
-      <w:pPr>
-        <w:pStyle w:val="berschrift2"/>
-      </w:pPr>
-      <w:bookmarkStart w:id="20" w:name="_Toc431659034"/>
-      <w:r>
-        <w:t>Erstellen</w:t>
-      </w:r>
-      <w:r>
-        <w:t xml:space="preserve"> eines Header Files</w:t>
-      </w:r>
-      <w:bookmarkEnd w:id="20"/>
-    </w:p>
-    <w:p>
-      <w:pPr>
-        <w:widowControl/>
-        <w:suppressAutoHyphens w:val="0"/>
-      </w:pPr>
-    </w:p>
-    <w:p>
-      <w:pPr>
-        <w:widowControl/>
-        <w:suppressAutoHyphens w:val="0"/>
-      </w:pPr>
-      <w:r>
-        <w:t xml:space="preserve">Ein Header-File wurde erstellt. Dieses beinhält </w:t>
-      </w:r>
-      <w:proofErr w:type="spellStart"/>
-      <w:r>
-        <w:t>Enumerations</w:t>
-      </w:r>
-      <w:proofErr w:type="spellEnd"/>
-      <w:r>
-        <w:t xml:space="preserve"> für die Events</w:t>
-      </w:r>
-      <w:r>
-        <w:t xml:space="preserve"> und für den Status der Ampel, eine Struktur in welcher das derzeitige Event, der derzeitige</w:t>
-      </w:r>
-      <w:r>
-        <w:t xml:space="preserve"> Status,</w:t>
-      </w:r>
-      <w:r>
-        <w:t xml:space="preserve"> </w:t>
-      </w:r>
-      <w:r>
-        <w:t>ein</w:t>
-      </w:r>
-      <w:r>
-        <w:t>en</w:t>
-      </w:r>
-      <w:r>
-        <w:t xml:space="preserve"> Counter zum Übergeben der Blink-Anzahl gespeichert </w:t>
-      </w:r>
-      <w:r>
-        <w:t>werden und den Prototyp der State-</w:t>
-      </w:r>
-      <w:proofErr w:type="spellStart"/>
-      <w:r>
-        <w:t>Machine</w:t>
-      </w:r>
-      <w:proofErr w:type="spellEnd"/>
-      <w:r>
-        <w:t xml:space="preserve"> Methode.</w:t>
-      </w:r>
-    </w:p>
-    <w:p>
-      <w:pPr>
-        <w:widowControl/>
-        <w:suppressAutoHyphens w:val="0"/>
-      </w:pPr>
-    </w:p>
-    <w:p>
-      <w:pPr>
-        <w:pStyle w:val="berschrift2"/>
-      </w:pPr>
-      <w:bookmarkStart w:id="21" w:name="_Toc431659035"/>
-      <w:r>
-        <w:t>Erstellen der LED Funktionen</w:t>
-      </w:r>
-      <w:bookmarkEnd w:id="21"/>
-    </w:p>
-    <w:p>
-      <w:pPr>
-        <w:widowControl/>
-        <w:suppressAutoHyphens w:val="0"/>
-      </w:pPr>
-    </w:p>
-    <w:p>
-      <w:pPr>
-        <w:widowControl/>
-        <w:suppressAutoHyphens w:val="0"/>
-      </w:pPr>
-      <w:r>
-        <w:t xml:space="preserve">Für jeden Zustand (Rot, Gelb, Gelb-Blink, …) wird eine Eigene LED Methode erstellt die später von der State </w:t>
-      </w:r>
-      <w:proofErr w:type="spellStart"/>
-      <w:r>
-        <w:t>Machine</w:t>
-      </w:r>
-      <w:proofErr w:type="spellEnd"/>
-      <w:r>
-        <w:t xml:space="preserve"> aufgerufen werden kann.</w:t>
-      </w:r>
-    </w:p>
-    <w:p>
-      <w:pPr>
-        <w:pStyle w:val="berschrift2"/>
-      </w:pPr>
-      <w:bookmarkStart w:id="22" w:name="_Toc431659036"/>
-      <w:r>
-        <w:lastRenderedPageBreak/>
-        <w:t>Umsetzen der State Machines</w:t>
-      </w:r>
-      <w:bookmarkEnd w:id="22"/>
-    </w:p>
-    <w:p/>
-    <w:p>
-      <w:pPr>
-        <w:widowControl/>
-        <w:suppressAutoHyphens w:val="0"/>
-      </w:pPr>
-      <w:r>
-        <w:t xml:space="preserve">Die State Machines </w:t>
-      </w:r>
-      <w:proofErr w:type="gramStart"/>
-      <w:r>
-        <w:t>werden</w:t>
-      </w:r>
-      <w:proofErr w:type="gramEnd"/>
-      <w:r>
-        <w:t xml:space="preserve"> jeweils in einem eigenen File implementiert welches das Header File </w:t>
-      </w:r>
-      <w:proofErr w:type="spellStart"/>
-      <w:r>
-        <w:t>included</w:t>
-      </w:r>
-      <w:proofErr w:type="spellEnd"/>
-      <w:r>
-        <w:t>.</w:t>
-      </w:r>
-    </w:p>
-    <w:p>
-      <w:pPr>
-        <w:widowControl/>
-        <w:suppressAutoHyphens w:val="0"/>
-      </w:pPr>
-    </w:p>
-    <w:p>
-      <w:pPr>
-        <w:pStyle w:val="berschrift2"/>
-      </w:pPr>
-      <w:bookmarkStart w:id="23" w:name="_Toc431659037"/>
-      <w:r>
-        <w:t>Aufrufen in der Main Methode</w:t>
-      </w:r>
-      <w:bookmarkEnd w:id="23"/>
-    </w:p>
-    <w:p>
-      <w:pPr>
-        <w:widowControl/>
-        <w:suppressAutoHyphens w:val="0"/>
-      </w:pPr>
-    </w:p>
-    <w:p>
-      <w:pPr>
-        <w:widowControl/>
-        <w:suppressAutoHyphens w:val="0"/>
-      </w:pPr>
-      <w:r>
-        <w:t xml:space="preserve">Nun wird die State </w:t>
-      </w:r>
-      <w:proofErr w:type="spellStart"/>
-      <w:r>
-        <w:t>Machine</w:t>
-      </w:r>
-      <w:proofErr w:type="spellEnd"/>
-      <w:r>
-        <w:t xml:space="preserve"> Methode in der Main aufgerufen und kann auf den STM </w:t>
-      </w:r>
-      <w:proofErr w:type="spellStart"/>
-      <w:r>
-        <w:t>geflasht</w:t>
-      </w:r>
-      <w:proofErr w:type="spellEnd"/>
-      <w:r>
-        <w:t xml:space="preserve"> werden.</w:t>
-      </w:r>
-      <w:r>
-        <w:br w:type="page"/>
-      </w:r>
-    </w:p>
-    <w:p>
-      <w:pPr>
-        <w:pStyle w:val="berschrift1"/>
-      </w:pPr>
-      <w:bookmarkStart w:id="24" w:name="_Toc431659038"/>
-      <w:r>
-        <w:lastRenderedPageBreak/>
-        <w:t>Quellen</w:t>
-      </w:r>
-      <w:bookmarkEnd w:id="24"/>
-    </w:p>
-    <w:p/>
-    <w:p>
-      <w:r>
-        <w:t xml:space="preserve">[1] </w:t>
-      </w:r>
-      <w:r>
-        <w:tab/>
-        <w:t xml:space="preserve">OpenSTM32 Community Site - </w:t>
-      </w:r>
-      <w:hyperlink r:id="rId16" w:history="1">
-        <w:r>
-          <w:rPr>
-            <w:rStyle w:val="Hyperlink"/>
-          </w:rPr>
-          <w:t>http://www.openstm32.org/</w:t>
-        </w:r>
-      </w:hyperlink>
-      <w:r>
-        <w:t xml:space="preserve"> </w:t>
-      </w:r>
     </w:p>
     <w:p>
       <w:pPr>
         <w:ind w:firstLine="708"/>
       </w:pPr>
       <w:r>
-        <w:t>zuletzt abgerufen am 25.09.2015 (online)</w:t>
-      </w:r>
-    </w:p>
-    <w:p>
-      <w:pPr>
-        <w:ind w:firstLine="708"/>
-      </w:pPr>
-    </w:p>
-    <w:p>
-      <w:pPr>
-        <w:ind w:left="708" w:hanging="708"/>
-      </w:pPr>
-      <w:r>
-        <w:t>[2]</w:t>
-      </w:r>
-      <w:r>
-        <w:tab/>
-      </w:r>
-      <w:proofErr w:type="spellStart"/>
-      <w:r>
-        <w:t>Eli</w:t>
-      </w:r>
-      <w:r>
-        <w:t>cia</w:t>
-      </w:r>
-      <w:proofErr w:type="spellEnd"/>
-      <w:r>
-        <w:t xml:space="preserve"> White: Making Embedded Systems </w:t>
-      </w:r>
-      <w:r>
-        <w:t>–</w:t>
-      </w:r>
-      <w:r>
-        <w:t xml:space="preserve"> </w:t>
-      </w:r>
-    </w:p>
-    <w:p>
-      <w:pPr>
-        <w:ind w:left="708"/>
-      </w:pPr>
-      <w:hyperlink r:id="rId17" w:history="1">
-        <w:r>
-          <w:rPr>
-            <w:rStyle w:val="Hyperlink"/>
-          </w:rPr>
-          <w:t>http://it-ebooks.info/book/549/</w:t>
-        </w:r>
-      </w:hyperlink>
-      <w:r>
-        <w:t xml:space="preserve">  </w:t>
-      </w:r>
-    </w:p>
-    <w:p>
-      <w:pPr>
-        <w:ind w:left="708"/>
-      </w:pPr>
-      <w:r>
-        <w:t>zuletzt abgerufen am 02.10.2015 (online)</w:t>
-      </w:r>
-    </w:p>
-    <w:p/>
-    <w:p>
-      <w:pPr>
-        <w:ind w:left="708" w:hanging="708"/>
-      </w:pPr>
-      <w:r>
-        <w:t>[3]</w:t>
-      </w:r>
-      <w:r>
-        <w:tab/>
-        <w:t xml:space="preserve">STMicroelectronics: ST-LINK/V2-1 USB Driver für Windows - </w:t>
-      </w:r>
-      <w:hyperlink r:id="rId18" w:history="1">
-        <w:r>
-          <w:rPr>
-            <w:rStyle w:val="Hyperlink"/>
-          </w:rPr>
-          <w:t>http://www.st.com/web/catalog/tools/FM147/SC1887/PF260218</w:t>
-        </w:r>
-      </w:hyperlink>
-      <w:r>
-        <w:t xml:space="preserve"> </w:t>
-      </w:r>
-    </w:p>
-    <w:p>
-      <w:pPr>
-        <w:ind w:left="708" w:hanging="708"/>
-      </w:pPr>
-      <w:r>
-        <w:tab/>
-        <w:t>zuletzt abgerufen am 25.09.2015 (online)</w:t>
+        <w:t>[</w:t>
+      </w:r>
+      <w:r>
+        <w:t xml:space="preserve">zuletzt </w:t>
+      </w:r>
+      <w:r>
+        <w:t>abgerufen am 25.09.2015]</w:t>
       </w:r>
     </w:p>
     <w:p>
       <w:pPr>
         <w:pStyle w:val="Textkrper"/>
+        <w:spacing w:after="0"/>
       </w:pPr>
     </w:p>
     <w:p>
       <w:pPr>
         <w:pStyle w:val="Textkrper"/>
+        <w:spacing w:after="0"/>
       </w:pPr>
     </w:p>
     <w:sectPr>
-      <w:headerReference w:type="default" r:id="rId19"/>
-      <w:footerReference w:type="default" r:id="rId20"/>
+      <w:headerReference w:type="default" r:id="rId10"/>
+      <w:footerReference w:type="default" r:id="rId11"/>
       <w:pgSz w:w="11906" w:h="16838"/>
       <w:pgMar w:top="1689" w:right="1134" w:bottom="1689" w:left="1134" w:header="1134" w:footer="1134" w:gutter="0"/>
       <w:cols w:space="720"/>
@@ -3961,7 +2139,7 @@
         <w:sz w:val="20"/>
         <w:szCs w:val="20"/>
       </w:rPr>
-      <w:t>2</w:t>
+      <w:t>5</w:t>
     </w:r>
     <w:r>
       <w:rPr>
@@ -7099,7 +5277,7 @@
 </file>
 
 <file path=customXml/itemProps1.xml><?xml version="1.0" encoding="utf-8"?>
-<ds:datastoreItem xmlns:ds="http://schemas.openxmlformats.org/officeDocument/2006/customXml" ds:itemID="{60289D44-BB34-4F0C-A6DF-2E5B608C3149}">
+<ds:datastoreItem xmlns:ds="http://schemas.openxmlformats.org/officeDocument/2006/customXml" ds:itemID="{09947297-FA66-4974-AB48-8F4ACE1F44E6}">
   <ds:schemaRefs>
     <ds:schemaRef ds:uri="http://schemas.openxmlformats.org/officeDocument/2006/bibliography"/>
   </ds:schemaRefs>

</xml_diff>